<commit_message>
Version finale de la competition
</commit_message>
<xml_diff>
--- a/EnonceStereovision-FR.docx
+++ b/EnonceStereovision-FR.docx
@@ -59,31 +59,7 @@
         <w:rPr>
           <w:rFonts w:cstheme="minorHAnsi"/>
         </w:rPr>
-        <w:t xml:space="preserve"> est à votre disposition. Il est équipé de deux caméras qui </w:t>
-      </w:r>
-      <w:r>
-        <w:rPr>
-          <w:rFonts w:cstheme="minorHAnsi"/>
-        </w:rPr>
-        <w:t xml:space="preserve">constituent son système de stéréovision. </w:t>
-      </w:r>
-      <w:r>
-        <w:rPr>
-          <w:rFonts w:cstheme="minorHAnsi"/>
-        </w:rPr>
-        <w:t>Chargez la scène</w:t>
-      </w:r>
-      <w:r>
-        <w:rPr>
-          <w:rFonts w:cstheme="minorHAnsi"/>
-        </w:rPr>
-        <w:t xml:space="preserve"> qui se trouve dans</w:t>
-      </w:r>
-      <w:r>
-        <w:rPr>
-          <w:rFonts w:cstheme="minorHAnsi"/>
-        </w:rPr>
-        <w:t xml:space="preserve"> </w:t>
+        <w:t xml:space="preserve"> est à votre disposition. Il est équipé de deux caméras qui constituent son système de stéréovision. Chargez la scène qui se trouve dans </w:t>
       </w:r>
       <w:r>
         <w:rPr>
@@ -125,8 +101,9 @@
           <w:i/>
           <w:iCs/>
         </w:rPr>
-        <w:t xml:space="preserve"> </w:t>
-      </w:r>
+        <w:t xml:space="preserve"> / </w:t>
+      </w:r>
+      <w:proofErr w:type="spellStart"/>
       <w:r>
         <w:rPr>
           <w:rFonts w:cstheme="minorHAnsi"/>
@@ -135,8 +112,9 @@
           <w:i/>
           <w:iCs/>
         </w:rPr>
-        <w:t>/</w:t>
-      </w:r>
+        <w:t>cuisine_</w:t>
+      </w:r>
+      <w:proofErr w:type="gramStart"/>
       <w:r>
         <w:rPr>
           <w:rFonts w:cstheme="minorHAnsi"/>
@@ -145,9 +123,8 @@
           <w:i/>
           <w:iCs/>
         </w:rPr>
-        <w:t xml:space="preserve"> </w:t>
-      </w:r>
-      <w:proofErr w:type="spellStart"/>
+        <w:t>Explore</w:t>
+      </w:r>
       <w:r>
         <w:rPr>
           <w:rFonts w:cstheme="minorHAnsi"/>
@@ -156,9 +133,9 @@
           <w:i/>
           <w:iCs/>
         </w:rPr>
-        <w:t>cuisine_</w:t>
-      </w:r>
-      <w:proofErr w:type="gramStart"/>
+        <w:t>.ttt</w:t>
+      </w:r>
+      <w:proofErr w:type="spellEnd"/>
       <w:r>
         <w:rPr>
           <w:rFonts w:cstheme="minorHAnsi"/>
@@ -167,7 +144,7 @@
           <w:i/>
           <w:iCs/>
         </w:rPr>
-        <w:t>Explore</w:t>
+        <w:t xml:space="preserve"> </w:t>
       </w:r>
       <w:r>
         <w:rPr>
@@ -177,27 +154,6 @@
           <w:i/>
           <w:iCs/>
         </w:rPr>
-        <w:t>.ttt</w:t>
-      </w:r>
-      <w:proofErr w:type="spellEnd"/>
-      <w:r>
-        <w:rPr>
-          <w:rFonts w:cstheme="minorHAnsi"/>
-          <w:b/>
-          <w:bCs/>
-          <w:i/>
-          <w:iCs/>
-        </w:rPr>
-        <w:t xml:space="preserve"> </w:t>
-      </w:r>
-      <w:r>
-        <w:rPr>
-          <w:rFonts w:cstheme="minorHAnsi"/>
-          <w:b/>
-          <w:bCs/>
-          <w:i/>
-          <w:iCs/>
-        </w:rPr>
         <w:t>)</w:t>
       </w:r>
       <w:proofErr w:type="gramEnd"/>
@@ -227,7 +183,7 @@
           <w:lang w:eastAsia="fr-CA"/>
         </w:rPr>
         <w:drawing>
-          <wp:inline distT="0" distB="0" distL="0" distR="0">
+          <wp:inline distT="0" distB="0" distL="0" distR="0" wp14:anchorId="71024AFF" wp14:editId="00040E48">
             <wp:extent cx="2500630" cy="1953963"/>
             <wp:effectExtent l="0" t="0" r="0" b="8255"/>
             <wp:docPr id="10" name="Image 10" descr="C:\Users\Amiel\Desktop\lllll.PNG"/>
@@ -293,23 +249,7 @@
           <w:b/>
           <w:bCs/>
         </w:rPr>
-        <w:t xml:space="preserve">Figure </w:t>
-      </w:r>
-      <w:r>
-        <w:rPr>
-          <w:rFonts w:cstheme="minorHAnsi"/>
-          <w:b/>
-          <w:bCs/>
-        </w:rPr>
-        <w:t>01</w:t>
-      </w:r>
-      <w:r>
-        <w:rPr>
-          <w:rFonts w:cstheme="minorHAnsi"/>
-          <w:b/>
-          <w:bCs/>
-        </w:rPr>
-        <w:t xml:space="preserve">: </w:t>
+        <w:t xml:space="preserve">Figure 01: </w:t>
       </w:r>
       <w:r>
         <w:rPr>
@@ -321,31 +261,7 @@
         <w:rPr>
           <w:rFonts w:cstheme="minorHAnsi"/>
         </w:rPr>
-        <w:t xml:space="preserve">. </w:t>
-      </w:r>
-      <w:r>
-        <w:rPr>
-          <w:rFonts w:cstheme="minorHAnsi"/>
-        </w:rPr>
-        <w:t>Le</w:t>
-      </w:r>
-      <w:r>
-        <w:rPr>
-          <w:rFonts w:cstheme="minorHAnsi"/>
-        </w:rPr>
-        <w:t xml:space="preserve"> point 3D </w:t>
-      </w:r>
-      <w:r>
-        <w:rPr>
-          <w:rFonts w:cstheme="minorHAnsi"/>
-        </w:rPr>
-        <w:t>M(X, Y, Z) de la scène a deux projections 2D :</w:t>
-      </w:r>
-      <w:r>
-        <w:rPr>
-          <w:rFonts w:cstheme="minorHAnsi"/>
-        </w:rPr>
-        <w:t xml:space="preserve"> m</w:t>
+        <w:t>. Le point 3D M(X, Y, Z) de la scène a deux projections 2D : m</w:t>
       </w:r>
       <w:r>
         <w:rPr>
@@ -392,25 +308,7 @@
           <w:bCs/>
           <w:lang w:val="fr-FR"/>
         </w:rPr>
-        <w:t xml:space="preserve">ETAPE 1 – CALIBRATION </w:t>
-      </w:r>
-      <w:r>
-        <w:rPr>
-          <w:rFonts w:cstheme="minorHAnsi"/>
-          <w:b/>
-          <w:bCs/>
-          <w:lang w:val="fr-FR"/>
-        </w:rPr>
-        <w:t>(1 point</w:t>
-      </w:r>
-      <w:r>
-        <w:rPr>
-          <w:rFonts w:cstheme="minorHAnsi"/>
-          <w:b/>
-          <w:bCs/>
-          <w:lang w:val="fr-FR"/>
-        </w:rPr>
-        <w:t>)</w:t>
+        <w:t>ETAPE 1 – CALIBRATION (1 point)</w:t>
       </w:r>
     </w:p>
     <w:p>
@@ -419,31 +317,7 @@
         <w:jc w:val="both"/>
       </w:pPr>
       <w:r>
-        <w:t>Pour</w:t>
-      </w:r>
-      <w:r>
-        <w:t xml:space="preserve"> permettre la reconstruction 3D, il nous faut calibrer notre système de stéréovision. </w:t>
-      </w:r>
-      <w:r>
-        <w:t>La</w:t>
-      </w:r>
-      <w:r>
-        <w:t xml:space="preserve"> calibration consistera à calculer les paramètres intrinsèques de chaque camera, ainsi que la position relative de la caméra droite par rapport à la camera gauche (</w:t>
-      </w:r>
-      <w:r>
-        <w:t>paramètres</w:t>
-      </w:r>
-      <w:r>
-        <w:t xml:space="preserve"> </w:t>
-      </w:r>
-      <w:r>
-        <w:t>extrinsèques</w:t>
-      </w:r>
-      <w:r>
-        <w:t>).</w:t>
-      </w:r>
-      <w:r>
-        <w:t xml:space="preserve"> Nous allons mettre ça en équations !</w:t>
+        <w:t>Pour permettre la reconstruction 3D, il nous faut calibrer notre système de stéréovision. La calibration consistera à calculer les paramètres intrinsèques de chaque camera, ainsi que la position relative de la caméra droite par rapport à la camera gauche (paramètres extrinsèques). Nous allons mettre ça en équations !</w:t>
       </w:r>
     </w:p>
     <w:p>
@@ -475,21 +349,7 @@
           <w:rFonts w:cstheme="minorHAnsi"/>
           <w:lang w:val="fr-FR"/>
         </w:rPr>
-        <w:t xml:space="preserve"> =</w:t>
-      </w:r>
-      <w:r>
-        <w:rPr>
-          <w:rFonts w:cstheme="minorHAnsi"/>
-          <w:lang w:val="fr-FR"/>
-        </w:rPr>
-        <w:t xml:space="preserve"> </w:t>
-      </w:r>
-      <w:r>
-        <w:rPr>
-          <w:rFonts w:cstheme="minorHAnsi"/>
-          <w:lang w:val="fr-FR"/>
-        </w:rPr>
-        <w:t xml:space="preserve"> matrice de calibration de la caméra gauche.</w:t>
+        <w:t xml:space="preserve"> =  matrice de calibration de la caméra gauche.</w:t>
       </w:r>
     </w:p>
     <w:p>
@@ -553,14 +413,7 @@
           <w:rFonts w:cstheme="minorHAnsi"/>
           <w:lang w:val="en-GB"/>
         </w:rPr>
-        <w:t>=</w:t>
-      </w:r>
-      <w:r>
-        <w:rPr>
-          <w:rFonts w:cstheme="minorHAnsi"/>
-          <w:lang w:val="en-GB"/>
-        </w:rPr>
-        <w:t xml:space="preserve"> </w:t>
+        <w:t xml:space="preserve">= </w:t>
       </w:r>
       <w:proofErr w:type="gramStart"/>
       <w:r>
@@ -576,15 +429,7 @@
           <w:vertAlign w:val="subscript"/>
           <w:lang w:val="en-GB"/>
         </w:rPr>
-        <w:t>G</w:t>
-      </w:r>
-      <w:r>
-        <w:rPr>
-          <w:rFonts w:cstheme="minorHAnsi"/>
-          <w:vertAlign w:val="subscript"/>
-          <w:lang w:val="en-GB"/>
-        </w:rPr>
-        <w:t xml:space="preserve">  </w:t>
+        <w:t xml:space="preserve">G  </w:t>
       </w:r>
       <w:r>
         <w:rPr>
@@ -661,7 +506,7 @@
         <mc:AlternateContent>
           <mc:Choice Requires="wps">
             <w:drawing>
-              <wp:anchor distT="0" distB="0" distL="114300" distR="114300" simplePos="0" relativeHeight="251668480" behindDoc="0" locked="0" layoutInCell="1" allowOverlap="1" wp14:anchorId="7981B347" wp14:editId="7FC7A872">
+              <wp:anchor distT="0" distB="0" distL="114300" distR="114300" simplePos="0" relativeHeight="251666432" behindDoc="0" locked="0" layoutInCell="1" allowOverlap="1" wp14:anchorId="36A47F8D" wp14:editId="5FBE222F">
                 <wp:simplePos x="0" y="0"/>
                 <wp:positionH relativeFrom="column">
                   <wp:posOffset>3765550</wp:posOffset>
@@ -727,7 +572,7 @@
           </mc:Choice>
           <mc:Fallback>
             <w:pict>
-              <v:rect w14:anchorId="77813968" id="Rectangle 3" o:spid="_x0000_s1026" style="position:absolute;margin-left:296.5pt;margin-top:18.7pt;width:10.55pt;height:60.4pt;rotation:90;z-index:251668480;visibility:visible;mso-wrap-style:square;mso-width-percent:0;mso-height-percent:0;mso-wrap-distance-left:9pt;mso-wrap-distance-top:0;mso-wrap-distance-right:9pt;mso-wrap-distance-bottom:0;mso-position-horizontal:absolute;mso-position-horizontal-relative:text;mso-position-vertical:absolute;mso-position-vertical-relative:text;mso-width-percent:0;mso-height-percent:0;mso-width-relative:margin;mso-height-relative:margin;v-text-anchor:middle" o:gfxdata="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" filled="f" strokecolor="red" strokeweight="2.25pt"/>
+              <v:rect w14:anchorId="026ACF37" id="Rectangle 3" o:spid="_x0000_s1026" style="position:absolute;margin-left:296.5pt;margin-top:18.7pt;width:10.55pt;height:60.4pt;rotation:90;z-index:251666432;visibility:visible;mso-wrap-style:square;mso-width-percent:0;mso-height-percent:0;mso-wrap-distance-left:9pt;mso-wrap-distance-top:0;mso-wrap-distance-right:9pt;mso-wrap-distance-bottom:0;mso-position-horizontal:absolute;mso-position-horizontal-relative:text;mso-position-vertical:absolute;mso-position-vertical-relative:text;mso-width-percent:0;mso-height-percent:0;mso-width-relative:margin;mso-height-relative:margin;v-text-anchor:middle" o:gfxdata="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" filled="f" strokecolor="red" strokeweight="2.25pt"/>
             </w:pict>
           </mc:Fallback>
         </mc:AlternateContent>
@@ -742,7 +587,7 @@
         <mc:AlternateContent>
           <mc:Choice Requires="wps">
             <w:drawing>
-              <wp:anchor distT="0" distB="0" distL="114300" distR="114300" simplePos="0" relativeHeight="251666432" behindDoc="0" locked="0" layoutInCell="1" allowOverlap="1">
+              <wp:anchor distT="0" distB="0" distL="114300" distR="114300" simplePos="0" relativeHeight="251665408" behindDoc="0" locked="0" layoutInCell="1" allowOverlap="1" wp14:anchorId="1C32443C" wp14:editId="4F707F7F">
                 <wp:simplePos x="0" y="0"/>
                 <wp:positionH relativeFrom="column">
                   <wp:posOffset>3147695</wp:posOffset>
@@ -808,7 +653,7 @@
           </mc:Choice>
           <mc:Fallback>
             <w:pict>
-              <v:rect w14:anchorId="5CCBEE00" id="Rectangle 2" o:spid="_x0000_s1026" style="position:absolute;margin-left:247.85pt;margin-top:3.3pt;width:9.15pt;height:47.45pt;z-index:251666432;visibility:visible;mso-wrap-style:square;mso-width-percent:0;mso-height-percent:0;mso-wrap-distance-left:9pt;mso-wrap-distance-top:0;mso-wrap-distance-right:9pt;mso-wrap-distance-bottom:0;mso-position-horizontal:absolute;mso-position-horizontal-relative:text;mso-position-vertical:absolute;mso-position-vertical-relative:text;mso-width-percent:0;mso-height-percent:0;mso-width-relative:margin;mso-height-relative:margin;v-text-anchor:middle" o:gfxdata="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" filled="f" strokecolor="red" strokeweight="2.25pt"/>
+              <v:rect w14:anchorId="26B3B6EE" id="Rectangle 2" o:spid="_x0000_s1026" style="position:absolute;margin-left:247.85pt;margin-top:3.3pt;width:9.15pt;height:47.45pt;z-index:251665408;visibility:visible;mso-wrap-style:square;mso-width-percent:0;mso-height-percent:0;mso-wrap-distance-left:9pt;mso-wrap-distance-top:0;mso-wrap-distance-right:9pt;mso-wrap-distance-bottom:0;mso-position-horizontal:absolute;mso-position-horizontal-relative:text;mso-position-vertical:absolute;mso-position-vertical-relative:text;mso-width-percent:0;mso-height-percent:0;mso-width-relative:margin;mso-height-relative:margin;v-text-anchor:middle" o:gfxdata="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" filled="f" strokecolor="red" strokeweight="2.25pt"/>
             </w:pict>
           </mc:Fallback>
         </mc:AlternateContent>
@@ -823,7 +668,7 @@
         <mc:AlternateContent>
           <mc:Choice Requires="wps">
             <w:drawing>
-              <wp:anchor distT="0" distB="0" distL="114300" distR="114300" simplePos="0" relativeHeight="251660288" behindDoc="0" locked="0" layoutInCell="1" allowOverlap="1" wp14:anchorId="19A70FE6" wp14:editId="3919BACE">
+              <wp:anchor distT="0" distB="0" distL="114300" distR="114300" simplePos="0" relativeHeight="251660288" behindDoc="0" locked="0" layoutInCell="1" allowOverlap="1" wp14:anchorId="29D812D7" wp14:editId="61578491">
                 <wp:simplePos x="0" y="0"/>
                 <wp:positionH relativeFrom="column">
                   <wp:posOffset>3811553</wp:posOffset>
@@ -883,7 +728,7 @@
           </mc:Choice>
           <mc:Fallback>
             <w:pict>
-              <v:shapetype w14:anchorId="7D9BEB38" id="_x0000_t88" coordsize="21600,21600" o:spt="88" adj="1800,10800" path="m,qx10800@0l10800@2qy21600@11,10800@3l10800@1qy,21600e" filled="f">
+              <v:shapetype w14:anchorId="735840BD" id="_x0000_t88" coordsize="21600,21600" o:spt="88" adj="1800,10800" path="m,qx10800@0l10800@2qy21600@11,10800@3l10800@1qy,21600e" filled="f">
                 <v:formulas>
                   <v:f eqn="val #0"/>
                   <v:f eqn="sum 21600 0 #0"/>
@@ -921,7 +766,7 @@
         <mc:AlternateContent>
           <mc:Choice Requires="wps">
             <w:drawing>
-              <wp:anchor distT="0" distB="0" distL="114300" distR="114300" simplePos="0" relativeHeight="251659264" behindDoc="0" locked="0" layoutInCell="1" allowOverlap="1" wp14:anchorId="1201D3D9" wp14:editId="6B28DCAF">
+              <wp:anchor distT="0" distB="0" distL="114300" distR="114300" simplePos="0" relativeHeight="251659264" behindDoc="0" locked="0" layoutInCell="1" allowOverlap="1" wp14:anchorId="75858CEF" wp14:editId="1F7C99FF">
                 <wp:simplePos x="0" y="0"/>
                 <wp:positionH relativeFrom="margin">
                   <wp:posOffset>2590342</wp:posOffset>
@@ -981,7 +826,7 @@
           </mc:Choice>
           <mc:Fallback>
             <w:pict>
-              <v:shape w14:anchorId="5B223983" id="Accolade fermante 5" o:spid="_x0000_s1026" type="#_x0000_t88" style="position:absolute;margin-left:203.95pt;margin-top:17.85pt;width:10.65pt;height:98.35pt;rotation:90;z-index:251659264;visibility:visible;mso-wrap-style:square;mso-width-percent:0;mso-height-percent:0;mso-wrap-distance-left:9pt;mso-wrap-distance-top:0;mso-wrap-distance-right:9pt;mso-wrap-distance-bottom:0;mso-position-horizontal:absolute;mso-position-horizontal-relative:margin;mso-position-vertical:absolute;mso-position-vertical-relative:text;mso-width-percent:0;mso-height-percent:0;mso-width-relative:margin;mso-height-relative:margin;v-text-anchor:middle" o:gfxdata="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" adj="195" strokecolor="#0070c0" strokeweight="1.5pt">
+              <v:shape w14:anchorId="6C84B9F3" id="Accolade fermante 5" o:spid="_x0000_s1026" type="#_x0000_t88" style="position:absolute;margin-left:203.95pt;margin-top:17.85pt;width:10.65pt;height:98.35pt;rotation:90;z-index:251659264;visibility:visible;mso-wrap-style:square;mso-width-percent:0;mso-height-percent:0;mso-wrap-distance-left:9pt;mso-wrap-distance-top:0;mso-wrap-distance-right:9pt;mso-wrap-distance-bottom:0;mso-position-horizontal:absolute;mso-position-horizontal-relative:margin;mso-position-vertical:absolute;mso-position-vertical-relative:text;mso-width-percent:0;mso-height-percent:0;mso-width-relative:margin;mso-height-relative:margin;v-text-anchor:middle" o:gfxdata="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" adj="195" strokecolor="#0070c0" strokeweight="1.5pt">
                 <v:stroke joinstyle="miter"/>
                 <w10:wrap anchorx="margin"/>
               </v:shape>
@@ -998,7 +843,7 @@
         <mc:AlternateContent>
           <mc:Choice Requires="wps">
             <w:drawing>
-              <wp:anchor distT="0" distB="0" distL="114300" distR="114300" simplePos="0" relativeHeight="251661312" behindDoc="0" locked="0" layoutInCell="1" allowOverlap="1" wp14:anchorId="2B2038EB" wp14:editId="0E345F2C">
+              <wp:anchor distT="0" distB="0" distL="114300" distR="114300" simplePos="0" relativeHeight="251661312" behindDoc="0" locked="0" layoutInCell="1" allowOverlap="1" wp14:anchorId="0A2C9824" wp14:editId="6BD56203">
                 <wp:simplePos x="0" y="0"/>
                 <wp:positionH relativeFrom="column">
                   <wp:posOffset>1783080</wp:posOffset>
@@ -1064,7 +909,7 @@
           </mc:Choice>
           <mc:Fallback>
             <w:pict>
-              <v:shapetype w14:anchorId="2B2038EB" id="_x0000_t202" coordsize="21600,21600" o:spt="202" path="m,l,21600r21600,l21600,xe">
+              <v:shapetype w14:anchorId="0A2C9824" id="_x0000_t202" coordsize="21600,21600" o:spt="202" path="m,l,21600r21600,l21600,xe">
                 <v:stroke joinstyle="miter"/>
                 <v:path gradientshapeok="t" o:connecttype="rect"/>
               </v:shapetype>
@@ -1336,17 +1181,7 @@
                     <w:rFonts w:ascii="Cambria Math" w:hAnsi="Cambria Math" w:cstheme="majorBidi"/>
                     <w:lang w:val="en-GB"/>
                   </w:rPr>
-                  <m:t>0         0           1     </m:t>
-                </m:r>
-                <m:r>
-                  <m:rPr>
-                    <m:sty m:val="p"/>
-                  </m:rPr>
-                  <w:rPr>
-                    <w:rFonts w:ascii="Cambria Math" w:hAnsi="Cambria Math" w:cstheme="majorBidi"/>
-                    <w:lang w:val="en-GB"/>
-                  </w:rPr>
-                  <m:t> 0</m:t>
+                  <m:t>0         0           1      0</m:t>
                 </m:r>
               </m:e>
             </m:eqArr>
@@ -1421,17 +1256,7 @@
                     <w:rFonts w:ascii="Cambria Math" w:hAnsi="Cambria Math" w:cstheme="majorBidi"/>
                     <w:lang w:val="en-GB"/>
                   </w:rPr>
-                  <m:t xml:space="preserve">0     1     0   </m:t>
-                </m:r>
-                <m:r>
-                  <m:rPr>
-                    <m:sty m:val="p"/>
-                  </m:rPr>
-                  <w:rPr>
-                    <w:rFonts w:ascii="Cambria Math" w:hAnsi="Cambria Math" w:cstheme="majorBidi"/>
-                    <w:lang w:val="en-GB"/>
-                  </w:rPr>
-                  <m:t xml:space="preserve"> 0</m:t>
+                  <m:t>0     1     0    0</m:t>
                 </m:r>
               </m:e>
               <m:e>
@@ -1455,27 +1280,7 @@
                     <w:rFonts w:ascii="Cambria Math" w:hAnsi="Cambria Math" w:cstheme="majorBidi"/>
                     <w:lang w:val="en-GB"/>
                   </w:rPr>
-                  <m:t xml:space="preserve">0    0    0 </m:t>
-                </m:r>
-                <m:r>
-                  <m:rPr>
-                    <m:sty m:val="p"/>
-                  </m:rPr>
-                  <w:rPr>
-                    <w:rFonts w:ascii="Cambria Math" w:hAnsi="Cambria Math" w:cstheme="majorBidi"/>
-                    <w:lang w:val="en-GB"/>
-                  </w:rPr>
-                  <m:t xml:space="preserve">  </m:t>
-                </m:r>
-                <m:r>
-                  <m:rPr>
-                    <m:sty m:val="p"/>
-                  </m:rPr>
-                  <w:rPr>
-                    <w:rFonts w:ascii="Cambria Math" w:hAnsi="Cambria Math" w:cstheme="majorBidi"/>
-                    <w:lang w:val="en-GB"/>
-                  </w:rPr>
-                  <m:t>   1</m:t>
+                  <m:t>0    0    0      1</m:t>
                 </m:r>
               </m:e>
             </m:eqArr>
@@ -1664,7 +1469,7 @@
         <mc:AlternateContent>
           <mc:Choice Requires="wps">
             <w:drawing>
-              <wp:anchor distT="0" distB="0" distL="114300" distR="114300" simplePos="0" relativeHeight="251672576" behindDoc="0" locked="0" layoutInCell="1" allowOverlap="1" wp14:anchorId="3797E779" wp14:editId="5997F050">
+              <wp:anchor distT="0" distB="0" distL="114300" distR="114300" simplePos="0" relativeHeight="251668480" behindDoc="0" locked="0" layoutInCell="1" allowOverlap="1" wp14:anchorId="741DEB1F" wp14:editId="3AD202F7">
                 <wp:simplePos x="0" y="0"/>
                 <wp:positionH relativeFrom="column">
                   <wp:posOffset>3780155</wp:posOffset>
@@ -1730,7 +1535,7 @@
           </mc:Choice>
           <mc:Fallback>
             <w:pict>
-              <v:rect w14:anchorId="11BAC690" id="Rectangle 8" o:spid="_x0000_s1026" style="position:absolute;margin-left:297.65pt;margin-top:28.65pt;width:10.55pt;height:60.35pt;rotation:90;z-index:251672576;visibility:visible;mso-wrap-style:square;mso-width-percent:0;mso-height-percent:0;mso-wrap-distance-left:9pt;mso-wrap-distance-top:0;mso-wrap-distance-right:9pt;mso-wrap-distance-bottom:0;mso-position-horizontal:absolute;mso-position-horizontal-relative:text;mso-position-vertical:absolute;mso-position-vertical-relative:text;mso-width-percent:0;mso-height-percent:0;mso-width-relative:margin;mso-height-relative:margin;v-text-anchor:middle" o:gfxdata="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" filled="f" strokecolor="red" strokeweight="2.25pt"/>
+              <v:rect w14:anchorId="0F3DF03B" id="Rectangle 8" o:spid="_x0000_s1026" style="position:absolute;margin-left:297.65pt;margin-top:28.65pt;width:10.55pt;height:60.35pt;rotation:90;z-index:251668480;visibility:visible;mso-wrap-style:square;mso-width-percent:0;mso-height-percent:0;mso-wrap-distance-left:9pt;mso-wrap-distance-top:0;mso-wrap-distance-right:9pt;mso-wrap-distance-bottom:0;mso-position-horizontal:absolute;mso-position-horizontal-relative:text;mso-position-vertical:absolute;mso-position-vertical-relative:text;mso-width-percent:0;mso-height-percent:0;mso-width-relative:margin;mso-height-relative:margin;v-text-anchor:middle" o:gfxdata="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" filled="f" strokecolor="red" strokeweight="2.25pt"/>
             </w:pict>
           </mc:Fallback>
         </mc:AlternateContent>
@@ -1745,7 +1550,7 @@
         <mc:AlternateContent>
           <mc:Choice Requires="wps">
             <w:drawing>
-              <wp:anchor distT="0" distB="0" distL="114300" distR="114300" simplePos="0" relativeHeight="251670528" behindDoc="0" locked="0" layoutInCell="1" allowOverlap="1" wp14:anchorId="6202802C" wp14:editId="14FBF101">
+              <wp:anchor distT="0" distB="0" distL="114300" distR="114300" simplePos="0" relativeHeight="251667456" behindDoc="0" locked="0" layoutInCell="1" allowOverlap="1" wp14:anchorId="25C89D91" wp14:editId="1C51835E">
                 <wp:simplePos x="0" y="0"/>
                 <wp:positionH relativeFrom="column">
                   <wp:posOffset>3121605</wp:posOffset>
@@ -1811,7 +1616,7 @@
           </mc:Choice>
           <mc:Fallback>
             <w:pict>
-              <v:rect w14:anchorId="2429E817" id="Rectangle 7" o:spid="_x0000_s1026" style="position:absolute;margin-left:245.8pt;margin-top:10.15pt;width:9.15pt;height:47.4pt;z-index:251670528;visibility:visible;mso-wrap-style:square;mso-width-percent:0;mso-height-percent:0;mso-wrap-distance-left:9pt;mso-wrap-distance-top:0;mso-wrap-distance-right:9pt;mso-wrap-distance-bottom:0;mso-position-horizontal:absolute;mso-position-horizontal-relative:text;mso-position-vertical:absolute;mso-position-vertical-relative:text;mso-width-percent:0;mso-height-percent:0;mso-width-relative:margin;mso-height-relative:margin;v-text-anchor:middle" o:gfxdata="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" filled="f" strokecolor="red" strokeweight="2.25pt"/>
+              <v:rect w14:anchorId="002C1976" id="Rectangle 7" o:spid="_x0000_s1026" style="position:absolute;margin-left:245.8pt;margin-top:10.15pt;width:9.15pt;height:47.4pt;z-index:251667456;visibility:visible;mso-wrap-style:square;mso-width-percent:0;mso-height-percent:0;mso-wrap-distance-left:9pt;mso-wrap-distance-top:0;mso-wrap-distance-right:9pt;mso-wrap-distance-bottom:0;mso-position-horizontal:absolute;mso-position-horizontal-relative:text;mso-position-vertical:absolute;mso-position-vertical-relative:text;mso-width-percent:0;mso-height-percent:0;mso-width-relative:margin;mso-height-relative:margin;v-text-anchor:middle" o:gfxdata="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" filled="f" strokecolor="red" strokeweight="2.25pt"/>
             </w:pict>
           </mc:Fallback>
         </mc:AlternateContent>
@@ -1826,7 +1631,7 @@
         <mc:AlternateContent>
           <mc:Choice Requires="wps">
             <w:drawing>
-              <wp:anchor distT="0" distB="0" distL="114300" distR="114300" simplePos="0" relativeHeight="251663360" behindDoc="0" locked="0" layoutInCell="1" allowOverlap="1" wp14:anchorId="5056AAB6" wp14:editId="27DFD572">
+              <wp:anchor distT="0" distB="0" distL="114300" distR="114300" simplePos="0" relativeHeight="251662336" behindDoc="0" locked="0" layoutInCell="1" allowOverlap="1" wp14:anchorId="7E296FC2" wp14:editId="16B151AD">
                 <wp:simplePos x="0" y="0"/>
                 <wp:positionH relativeFrom="margin">
                   <wp:posOffset>2590342</wp:posOffset>
@@ -1886,7 +1691,7 @@
           </mc:Choice>
           <mc:Fallback>
             <w:pict>
-              <v:shape w14:anchorId="2560A5ED" id="Accolade fermante 5" o:spid="_x0000_s1026" type="#_x0000_t88" style="position:absolute;margin-left:203.95pt;margin-top:17.85pt;width:10.65pt;height:98.35pt;rotation:90;z-index:251663360;visibility:visible;mso-wrap-style:square;mso-width-percent:0;mso-height-percent:0;mso-wrap-distance-left:9pt;mso-wrap-distance-top:0;mso-wrap-distance-right:9pt;mso-wrap-distance-bottom:0;mso-position-horizontal:absolute;mso-position-horizontal-relative:margin;mso-position-vertical:absolute;mso-position-vertical-relative:text;mso-width-percent:0;mso-height-percent:0;mso-width-relative:margin;mso-height-relative:margin;v-text-anchor:middle" o:gfxdata="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" adj="195" strokecolor="#0070c0" strokeweight="1.5pt">
+              <v:shape w14:anchorId="3E40B3A6" id="Accolade fermante 5" o:spid="_x0000_s1026" type="#_x0000_t88" style="position:absolute;margin-left:203.95pt;margin-top:17.85pt;width:10.65pt;height:98.35pt;rotation:90;z-index:251662336;visibility:visible;mso-wrap-style:square;mso-width-percent:0;mso-height-percent:0;mso-wrap-distance-left:9pt;mso-wrap-distance-top:0;mso-wrap-distance-right:9pt;mso-wrap-distance-bottom:0;mso-position-horizontal:absolute;mso-position-horizontal-relative:margin;mso-position-vertical:absolute;mso-position-vertical-relative:text;mso-width-percent:0;mso-height-percent:0;mso-width-relative:margin;mso-height-relative:margin;v-text-anchor:middle" o:gfxdata="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" adj="195" strokecolor="#0070c0" strokeweight="1.5pt">
                 <v:stroke joinstyle="miter"/>
                 <w10:wrap anchorx="margin"/>
               </v:shape>
@@ -1904,7 +1709,7 @@
         <mc:AlternateContent>
           <mc:Choice Requires="wps">
             <w:drawing>
-              <wp:anchor distT="0" distB="0" distL="114300" distR="114300" simplePos="0" relativeHeight="251664384" behindDoc="0" locked="0" layoutInCell="1" allowOverlap="1" wp14:anchorId="510C3B46" wp14:editId="5D4AC37F">
+              <wp:anchor distT="0" distB="0" distL="114300" distR="114300" simplePos="0" relativeHeight="251663360" behindDoc="0" locked="0" layoutInCell="1" allowOverlap="1" wp14:anchorId="2B97186A" wp14:editId="5E9067AF">
                 <wp:simplePos x="0" y="0"/>
                 <wp:positionH relativeFrom="column">
                   <wp:posOffset>3726036</wp:posOffset>
@@ -1964,7 +1769,7 @@
           </mc:Choice>
           <mc:Fallback>
             <w:pict>
-              <v:shape w14:anchorId="17A0779B" id="Accolade fermante 14" o:spid="_x0000_s1026" type="#_x0000_t88" style="position:absolute;margin-left:293.4pt;margin-top:32.75pt;width:10.05pt;height:74.15pt;rotation:90;z-index:251664384;visibility:visible;mso-wrap-style:square;mso-width-percent:0;mso-height-percent:0;mso-wrap-distance-left:9pt;mso-wrap-distance-top:0;mso-wrap-distance-right:9pt;mso-wrap-distance-bottom:0;mso-position-horizontal:absolute;mso-position-horizontal-relative:text;mso-position-vertical:absolute;mso-position-vertical-relative:text;mso-width-percent:0;mso-height-percent:0;mso-width-relative:margin;mso-height-relative:margin;v-text-anchor:middle" o:gfxdata="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" adj="244" strokecolor="#0070c0" strokeweight="1.5pt">
+              <v:shape w14:anchorId="2ABA8E06" id="Accolade fermante 14" o:spid="_x0000_s1026" type="#_x0000_t88" style="position:absolute;margin-left:293.4pt;margin-top:32.75pt;width:10.05pt;height:74.15pt;rotation:90;z-index:251663360;visibility:visible;mso-wrap-style:square;mso-width-percent:0;mso-height-percent:0;mso-wrap-distance-left:9pt;mso-wrap-distance-top:0;mso-wrap-distance-right:9pt;mso-wrap-distance-bottom:0;mso-position-horizontal:absolute;mso-position-horizontal-relative:text;mso-position-vertical:absolute;mso-position-vertical-relative:text;mso-width-percent:0;mso-height-percent:0;mso-width-relative:margin;mso-height-relative:margin;v-text-anchor:middle" o:gfxdata="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" adj="244" strokecolor="#0070c0" strokeweight="1.5pt">
                 <v:stroke joinstyle="miter"/>
               </v:shape>
             </w:pict>
@@ -1980,7 +1785,7 @@
         <mc:AlternateContent>
           <mc:Choice Requires="wps">
             <w:drawing>
-              <wp:anchor distT="0" distB="0" distL="114300" distR="114300" simplePos="0" relativeHeight="251665408" behindDoc="0" locked="0" layoutInCell="1" allowOverlap="1" wp14:anchorId="183ABB87" wp14:editId="2038DC19">
+              <wp:anchor distT="0" distB="0" distL="114300" distR="114300" simplePos="0" relativeHeight="251664384" behindDoc="0" locked="0" layoutInCell="1" allowOverlap="1" wp14:anchorId="64E681DC" wp14:editId="7A10B43A">
                 <wp:simplePos x="0" y="0"/>
                 <wp:positionH relativeFrom="column">
                   <wp:posOffset>1783080</wp:posOffset>
@@ -2046,11 +1851,7 @@
           </mc:Choice>
           <mc:Fallback>
             <w:pict>
-              <v:shapetype w14:anchorId="183ABB87" id="_x0000_t202" coordsize="21600,21600" o:spt="202" path="m,l,21600r21600,l21600,xe">
-                <v:stroke joinstyle="miter"/>
-                <v:path gradientshapeok="t" o:connecttype="rect"/>
-              </v:shapetype>
-              <v:shape id="_x0000_s1027" type="#_x0000_t202" style="position:absolute;left:0;text-align:left;margin-left:140.4pt;margin-top:79.35pt;width:220pt;height:23pt;z-index:251665408;visibility:visible;mso-wrap-style:square;mso-width-percent:0;mso-height-percent:0;mso-wrap-distance-left:9pt;mso-wrap-distance-top:0;mso-wrap-distance-right:9pt;mso-wrap-distance-bottom:0;mso-position-horizontal:absolute;mso-position-horizontal-relative:text;mso-position-vertical:absolute;mso-position-vertical-relative:text;mso-width-percent:0;mso-height-percent:0;mso-width-relative:margin;mso-height-relative:margin;v-text-anchor:top" o:gfxdata="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" filled="f" stroked="f">
+              <v:shape w14:anchorId="64E681DC" id="_x0000_s1027" type="#_x0000_t202" style="position:absolute;left:0;text-align:left;margin-left:140.4pt;margin-top:79.35pt;width:220pt;height:23pt;z-index:251664384;visibility:visible;mso-wrap-style:square;mso-width-percent:0;mso-height-percent:0;mso-wrap-distance-left:9pt;mso-wrap-distance-top:0;mso-wrap-distance-right:9pt;mso-wrap-distance-bottom:0;mso-position-horizontal:absolute;mso-position-horizontal-relative:text;mso-position-vertical:absolute;mso-position-vertical-relative:text;mso-width-percent:0;mso-height-percent:0;mso-width-relative:margin;mso-height-relative:margin;v-text-anchor:top" o:gfxdata="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" filled="f" stroked="f">
                 <v:textbox>
                   <w:txbxContent>
                     <w:p>
@@ -2318,17 +2119,7 @@
                     <w:rFonts w:ascii="Cambria Math" w:hAnsi="Cambria Math" w:cstheme="majorBidi"/>
                     <w:lang w:val="en-GB"/>
                   </w:rPr>
-                  <m:t>0         0           1    </m:t>
-                </m:r>
-                <m:r>
-                  <m:rPr>
-                    <m:sty m:val="p"/>
-                  </m:rPr>
-                  <w:rPr>
-                    <w:rFonts w:ascii="Cambria Math" w:hAnsi="Cambria Math" w:cstheme="majorBidi"/>
-                    <w:lang w:val="en-GB"/>
-                  </w:rPr>
-                  <m:t>  0</m:t>
+                  <m:t>0         0           1      0</m:t>
                 </m:r>
               </m:e>
             </m:eqArr>
@@ -2852,17 +2643,7 @@
                     <w:rFonts w:ascii="Cambria Math" w:hAnsi="Cambria Math" w:cstheme="majorBidi"/>
                     <w:lang w:val="en-GB"/>
                   </w:rPr>
-                  <m:t xml:space="preserve">  0    0     0    </m:t>
-                </m:r>
-                <m:r>
-                  <m:rPr>
-                    <m:sty m:val="p"/>
-                  </m:rPr>
-                  <w:rPr>
-                    <w:rFonts w:ascii="Cambria Math" w:hAnsi="Cambria Math" w:cstheme="majorBidi"/>
-                    <w:lang w:val="en-GB"/>
-                  </w:rPr>
-                  <m:t> 1</m:t>
+                  <m:t>  0    0     0     1</m:t>
                 </m:r>
               </m:e>
             </m:eqArr>
@@ -2919,63 +2700,7 @@
           <w:sz w:val="22"/>
           <w:szCs w:val="22"/>
         </w:rPr>
-        <w:t xml:space="preserve"> </w:t>
-      </w:r>
-      <w:r>
-        <w:rPr>
-          <w:rFonts w:asciiTheme="minorHAnsi" w:hAnsiTheme="minorHAnsi" w:cstheme="minorHAnsi"/>
-          <w:sz w:val="22"/>
-          <w:szCs w:val="22"/>
-        </w:rPr>
-        <w:t xml:space="preserve">Vous remarquerez que les </w:t>
-      </w:r>
-      <w:r>
-        <w:rPr>
-          <w:rFonts w:asciiTheme="minorHAnsi" w:hAnsiTheme="minorHAnsi" w:cstheme="minorHAnsi"/>
-          <w:sz w:val="22"/>
-          <w:szCs w:val="22"/>
-        </w:rPr>
-        <w:t>paramètres</w:t>
-      </w:r>
-      <w:r>
-        <w:rPr>
-          <w:rFonts w:asciiTheme="minorHAnsi" w:hAnsiTheme="minorHAnsi" w:cstheme="minorHAnsi"/>
-          <w:sz w:val="22"/>
-          <w:szCs w:val="22"/>
-        </w:rPr>
-        <w:t xml:space="preserve"> </w:t>
-      </w:r>
-      <w:r>
-        <w:rPr>
-          <w:rFonts w:asciiTheme="minorHAnsi" w:hAnsiTheme="minorHAnsi" w:cstheme="minorHAnsi"/>
-          <w:sz w:val="22"/>
-          <w:szCs w:val="22"/>
-        </w:rPr>
-        <w:t>extrinsèques</w:t>
-      </w:r>
-      <w:r>
-        <w:rPr>
-          <w:rFonts w:asciiTheme="minorHAnsi" w:hAnsiTheme="minorHAnsi" w:cstheme="minorHAnsi"/>
-          <w:sz w:val="22"/>
-          <w:szCs w:val="22"/>
-        </w:rPr>
-        <w:t xml:space="preserve"> de la camera gauche sont</w:t>
-      </w:r>
-      <w:r>
-        <w:rPr>
-          <w:rFonts w:asciiTheme="minorHAnsi" w:hAnsiTheme="minorHAnsi" w:cstheme="minorHAnsi"/>
-          <w:sz w:val="22"/>
-          <w:szCs w:val="22"/>
-        </w:rPr>
-        <w:t> :</w:t>
-      </w:r>
-      <w:r>
-        <w:rPr>
-          <w:rFonts w:asciiTheme="minorHAnsi" w:hAnsiTheme="minorHAnsi" w:cstheme="minorHAnsi"/>
-          <w:sz w:val="22"/>
-          <w:szCs w:val="22"/>
-        </w:rPr>
-        <w:t xml:space="preserve"> R = Matrice identité, et t = [0, 0, 0</w:t>
+        <w:t xml:space="preserve"> Vous remarquerez que les paramètres extrinsèques de la camera gauche sont : R = Matrice identité, et t = [0, 0, 0</w:t>
       </w:r>
       <w:proofErr w:type="gramStart"/>
       <w:r>
@@ -3002,81 +2727,25 @@
           <w:sz w:val="22"/>
           <w:szCs w:val="22"/>
         </w:rPr>
-        <w:t xml:space="preserve">. Ceci est expliqué par le fait que la caméra gauche est </w:t>
-      </w:r>
+        <w:t>. Ceci est expliqué par le fait que la caméra gauche est prise comme centre du repère du monde pour la reconstruction 3D. Les coordonnées encadrées par le rectangle rouge sont les coordonnées homogènes, utilisées pour les calculs matricielles. Vous n’avez pas besoin de les créer, les fonctions d’</w:t>
+      </w:r>
+      <w:proofErr w:type="spellStart"/>
       <w:r>
         <w:rPr>
           <w:rFonts w:asciiTheme="minorHAnsi" w:hAnsiTheme="minorHAnsi" w:cstheme="minorHAnsi"/>
           <w:sz w:val="22"/>
           <w:szCs w:val="22"/>
         </w:rPr>
-        <w:t xml:space="preserve">prise comme </w:t>
-      </w:r>
+        <w:t>opencv</w:t>
+      </w:r>
+      <w:proofErr w:type="spellEnd"/>
       <w:r>
         <w:rPr>
           <w:rFonts w:asciiTheme="minorHAnsi" w:hAnsiTheme="minorHAnsi" w:cstheme="minorHAnsi"/>
           <w:sz w:val="22"/>
           <w:szCs w:val="22"/>
         </w:rPr>
-        <w:t>centre du repère</w:t>
-      </w:r>
-      <w:r>
-        <w:rPr>
-          <w:rFonts w:asciiTheme="minorHAnsi" w:hAnsiTheme="minorHAnsi" w:cstheme="minorHAnsi"/>
-          <w:sz w:val="22"/>
-          <w:szCs w:val="22"/>
-        </w:rPr>
-        <w:t xml:space="preserve"> du monde pour la reconstruction </w:t>
-      </w:r>
-      <w:r>
-        <w:rPr>
-          <w:rFonts w:asciiTheme="minorHAnsi" w:hAnsiTheme="minorHAnsi" w:cstheme="minorHAnsi"/>
-          <w:sz w:val="22"/>
-          <w:szCs w:val="22"/>
-        </w:rPr>
-        <w:t>3D</w:t>
-      </w:r>
-      <w:r>
-        <w:rPr>
-          <w:rFonts w:asciiTheme="minorHAnsi" w:hAnsiTheme="minorHAnsi" w:cstheme="minorHAnsi"/>
-          <w:sz w:val="22"/>
-          <w:szCs w:val="22"/>
-        </w:rPr>
-        <w:t>. Les coordonnées encadrées par le rectangle rouge sont les coordonnées homogènes, utilisées pour les calculs matricielles. Vous n’avez pas besoin de les créer, les fonctions d’</w:t>
-      </w:r>
-      <w:proofErr w:type="spellStart"/>
-      <w:r>
-        <w:rPr>
-          <w:rFonts w:asciiTheme="minorHAnsi" w:hAnsiTheme="minorHAnsi" w:cstheme="minorHAnsi"/>
-          <w:sz w:val="22"/>
-          <w:szCs w:val="22"/>
-        </w:rPr>
-        <w:t>opencv</w:t>
-      </w:r>
-      <w:proofErr w:type="spellEnd"/>
-      <w:r>
-        <w:rPr>
-          <w:rFonts w:asciiTheme="minorHAnsi" w:hAnsiTheme="minorHAnsi" w:cstheme="minorHAnsi"/>
-          <w:sz w:val="22"/>
-          <w:szCs w:val="22"/>
-        </w:rPr>
-        <w:t xml:space="preserve"> les incluront</w:t>
-      </w:r>
-      <w:r>
-        <w:rPr>
-          <w:rFonts w:asciiTheme="minorHAnsi" w:hAnsiTheme="minorHAnsi" w:cstheme="minorHAnsi"/>
-          <w:sz w:val="22"/>
-          <w:szCs w:val="22"/>
-        </w:rPr>
-        <w:t xml:space="preserve"> automatiquement</w:t>
-      </w:r>
-      <w:r>
-        <w:rPr>
-          <w:rFonts w:asciiTheme="minorHAnsi" w:hAnsiTheme="minorHAnsi" w:cstheme="minorHAnsi"/>
-          <w:sz w:val="22"/>
-          <w:szCs w:val="22"/>
-        </w:rPr>
-        <w:t xml:space="preserve"> par la suite.  </w:t>
+        <w:t xml:space="preserve"> les incluront automatiquement par la suite.  </w:t>
       </w:r>
     </w:p>
     <w:p>
@@ -3106,47 +2775,7 @@
           <w:sz w:val="22"/>
           <w:szCs w:val="22"/>
         </w:rPr>
-        <w:t xml:space="preserve">créer </w:t>
-      </w:r>
-      <w:r>
-        <w:rPr>
-          <w:rFonts w:asciiTheme="minorHAnsi" w:hAnsiTheme="minorHAnsi" w:cstheme="minorHAnsi"/>
-          <w:sz w:val="22"/>
-          <w:szCs w:val="22"/>
-        </w:rPr>
-        <w:t>l</w:t>
-      </w:r>
-      <w:r>
-        <w:rPr>
-          <w:rFonts w:asciiTheme="minorHAnsi" w:hAnsiTheme="minorHAnsi" w:cstheme="minorHAnsi"/>
-          <w:sz w:val="22"/>
-          <w:szCs w:val="22"/>
-        </w:rPr>
-        <w:t>es matrices</w:t>
-      </w:r>
-      <w:r>
-        <w:rPr>
-          <w:rFonts w:asciiTheme="minorHAnsi" w:hAnsiTheme="minorHAnsi" w:cstheme="minorHAnsi"/>
-          <w:sz w:val="22"/>
-          <w:szCs w:val="22"/>
-        </w:rPr>
-        <w:t xml:space="preserve"> de calibration</w:t>
-      </w:r>
-      <w:r>
-        <w:rPr>
-          <w:rFonts w:asciiTheme="minorHAnsi" w:hAnsiTheme="minorHAnsi" w:cstheme="minorHAnsi"/>
-          <w:sz w:val="22"/>
-          <w:szCs w:val="22"/>
-        </w:rPr>
-        <w:t xml:space="preserve"> dans votre code afin de pouvoir les utiliser par la suite. </w:t>
-      </w:r>
-      <w:r>
-        <w:rPr>
-          <w:rFonts w:asciiTheme="minorHAnsi" w:hAnsiTheme="minorHAnsi" w:cstheme="minorHAnsi"/>
-          <w:sz w:val="22"/>
-          <w:szCs w:val="22"/>
-        </w:rPr>
-        <w:t xml:space="preserve">Les matrices à former sont : </w:t>
+        <w:t xml:space="preserve">créer les matrices de calibration dans votre code afin de pouvoir les utiliser par la suite. Les matrices à former sont : </w:t>
       </w:r>
       <w:r>
         <w:rPr>
@@ -3169,7 +2798,18 @@
           <w:vertAlign w:val="subscript"/>
           <w:lang w:val="fr-CA"/>
         </w:rPr>
-        <w:t>D</w:t>
+        <w:t xml:space="preserve">D, </w:t>
+      </w:r>
+      <w:r>
+        <w:rPr>
+          <w:rFonts w:asciiTheme="minorHAnsi" w:hAnsiTheme="minorHAnsi" w:cstheme="minorHAnsi"/>
+          <w:b/>
+          <w:bCs/>
+          <w:sz w:val="22"/>
+          <w:szCs w:val="22"/>
+          <w:lang w:val="fr-CA"/>
+        </w:rPr>
+        <w:t>K</w:t>
       </w:r>
       <w:r>
         <w:rPr>
@@ -3181,7 +2821,7 @@
           <w:vertAlign w:val="subscript"/>
           <w:lang w:val="fr-CA"/>
         </w:rPr>
-        <w:t xml:space="preserve">, </w:t>
+        <w:t>G</w:t>
       </w:r>
       <w:r>
         <w:rPr>
@@ -3192,7 +2832,7 @@
           <w:szCs w:val="22"/>
           <w:lang w:val="fr-CA"/>
         </w:rPr>
-        <w:t>K</w:t>
+        <w:t>, [R</w:t>
       </w:r>
       <w:r>
         <w:rPr>
@@ -3204,7 +2844,7 @@
           <w:vertAlign w:val="subscript"/>
           <w:lang w:val="fr-CA"/>
         </w:rPr>
-        <w:t>G</w:t>
+        <w:t>D</w:t>
       </w:r>
       <w:r>
         <w:rPr>
@@ -3217,6 +2857,7 @@
         </w:rPr>
         <w:t xml:space="preserve">, </w:t>
       </w:r>
+      <w:proofErr w:type="spellStart"/>
       <w:r>
         <w:rPr>
           <w:rFonts w:asciiTheme="minorHAnsi" w:hAnsiTheme="minorHAnsi" w:cstheme="minorHAnsi"/>
@@ -3226,7 +2867,7 @@
           <w:szCs w:val="22"/>
           <w:lang w:val="fr-CA"/>
         </w:rPr>
-        <w:t>[R</w:t>
+        <w:t>t</w:t>
       </w:r>
       <w:r>
         <w:rPr>
@@ -3240,6 +2881,7 @@
         </w:rPr>
         <w:t>D</w:t>
       </w:r>
+      <w:proofErr w:type="spellEnd"/>
       <w:r>
         <w:rPr>
           <w:rFonts w:asciiTheme="minorHAnsi" w:hAnsiTheme="minorHAnsi" w:cstheme="minorHAnsi"/>
@@ -3249,54 +2891,7 @@
           <w:szCs w:val="22"/>
           <w:lang w:val="fr-CA"/>
         </w:rPr>
-        <w:t xml:space="preserve">, </w:t>
-      </w:r>
-      <w:proofErr w:type="spellStart"/>
-      <w:r>
-        <w:rPr>
-          <w:rFonts w:asciiTheme="minorHAnsi" w:hAnsiTheme="minorHAnsi" w:cstheme="minorHAnsi"/>
-          <w:b/>
-          <w:bCs/>
-          <w:sz w:val="22"/>
-          <w:szCs w:val="22"/>
-          <w:lang w:val="fr-CA"/>
-        </w:rPr>
-        <w:t>t</w:t>
-      </w:r>
-      <w:r>
-        <w:rPr>
-          <w:rFonts w:asciiTheme="minorHAnsi" w:hAnsiTheme="minorHAnsi" w:cstheme="minorHAnsi"/>
-          <w:b/>
-          <w:bCs/>
-          <w:sz w:val="22"/>
-          <w:szCs w:val="22"/>
-          <w:vertAlign w:val="subscript"/>
-          <w:lang w:val="fr-CA"/>
-        </w:rPr>
-        <w:t>D</w:t>
-      </w:r>
-      <w:proofErr w:type="spellEnd"/>
-      <w:r>
-        <w:rPr>
-          <w:rFonts w:asciiTheme="minorHAnsi" w:hAnsiTheme="minorHAnsi" w:cstheme="minorHAnsi"/>
-          <w:b/>
-          <w:bCs/>
-          <w:sz w:val="22"/>
-          <w:szCs w:val="22"/>
-          <w:lang w:val="fr-CA"/>
-        </w:rPr>
-        <w:t>]</w:t>
-      </w:r>
-      <w:r>
-        <w:rPr>
-          <w:rFonts w:asciiTheme="minorHAnsi" w:hAnsiTheme="minorHAnsi" w:cstheme="minorHAnsi"/>
-          <w:b/>
-          <w:bCs/>
-          <w:sz w:val="22"/>
-          <w:szCs w:val="22"/>
-          <w:lang w:val="fr-CA"/>
-        </w:rPr>
-        <w:t>.</w:t>
+        <w:t>].</w:t>
       </w:r>
       <w:r>
         <w:rPr>
@@ -3312,7 +2907,7 @@
           <w:sz w:val="22"/>
           <w:szCs w:val="22"/>
         </w:rPr>
-        <w:t xml:space="preserve">Des indices </w:t>
+        <w:t xml:space="preserve">Des indices sont cachés dans la maison de Romain pour récupérer les valeurs des matrices. Vous pouvez soit manipuler la scène avec votre souris, et chercher leur emplacement. Sinon, ce que nous vous conseillons, c’est d’utiliser votre robot qui sait </w:t>
       </w:r>
       <w:r>
         <w:rPr>
@@ -3320,7 +2915,7 @@
           <w:sz w:val="22"/>
           <w:szCs w:val="22"/>
         </w:rPr>
-        <w:t>sont cachés dans la maison de Romain</w:t>
+        <w:t>où</w:t>
       </w:r>
       <w:r>
         <w:rPr>
@@ -3328,23 +2923,27 @@
           <w:sz w:val="22"/>
           <w:szCs w:val="22"/>
         </w:rPr>
-        <w:t xml:space="preserve"> pour récupérer les valeurs des matrices</w:t>
-      </w:r>
-      <w:r>
+        <w:t xml:space="preserve"> les retrouver.</w:t>
+      </w:r>
+    </w:p>
+    <w:p>
+      <w:pPr>
+        <w:pStyle w:val="Default"/>
+        <w:spacing w:line="360" w:lineRule="auto"/>
+        <w:jc w:val="both"/>
         <w:rPr>
           <w:rFonts w:asciiTheme="minorHAnsi" w:hAnsiTheme="minorHAnsi" w:cstheme="minorHAnsi"/>
           <w:sz w:val="22"/>
           <w:szCs w:val="22"/>
         </w:rPr>
-        <w:t>.</w:t>
-      </w:r>
+      </w:pPr>
       <w:r>
         <w:rPr>
           <w:rFonts w:asciiTheme="minorHAnsi" w:hAnsiTheme="minorHAnsi" w:cstheme="minorHAnsi"/>
           <w:sz w:val="22"/>
           <w:szCs w:val="22"/>
         </w:rPr>
-        <w:t xml:space="preserve"> Vous pouvez soit manipuler la scène avec votre souris, et chercher leur emplacement. Sinon, ce que nous vous conseillons, c’est d’utiliser votre robot qui sait </w:t>
+        <w:t>Vous avez deux simulations </w:t>
       </w:r>
       <w:r>
         <w:rPr>
@@ -3352,159 +2951,43 @@
           <w:sz w:val="22"/>
           <w:szCs w:val="22"/>
         </w:rPr>
-        <w:t>où</w:t>
-      </w:r>
+        <w:t xml:space="preserve">: </w:t>
+      </w:r>
+      <w:proofErr w:type="spellStart"/>
       <w:r>
         <w:rPr>
           <w:rFonts w:asciiTheme="minorHAnsi" w:hAnsiTheme="minorHAnsi" w:cstheme="minorHAnsi"/>
           <w:sz w:val="22"/>
           <w:szCs w:val="22"/>
         </w:rPr>
-        <w:t xml:space="preserve"> les retrouver.</w:t>
-      </w:r>
-    </w:p>
-    <w:p>
-      <w:pPr>
-        <w:pStyle w:val="Default"/>
-        <w:spacing w:line="360" w:lineRule="auto"/>
-        <w:jc w:val="both"/>
+        <w:t>cuisine_Explore.ttt</w:t>
+      </w:r>
+      <w:proofErr w:type="spellEnd"/>
+      <w:r>
         <w:rPr>
           <w:rFonts w:asciiTheme="minorHAnsi" w:hAnsiTheme="minorHAnsi" w:cstheme="minorHAnsi"/>
           <w:sz w:val="22"/>
           <w:szCs w:val="22"/>
         </w:rPr>
-      </w:pPr>
+        <w:t xml:space="preserve"> et </w:t>
+      </w:r>
+      <w:proofErr w:type="spellStart"/>
       <w:r>
         <w:rPr>
           <w:rFonts w:asciiTheme="minorHAnsi" w:hAnsiTheme="minorHAnsi" w:cstheme="minorHAnsi"/>
           <w:sz w:val="22"/>
           <w:szCs w:val="22"/>
         </w:rPr>
-        <w:t>Vous avez deux simulations </w:t>
-      </w:r>
+        <w:t>salon_Explore.ttt</w:t>
+      </w:r>
+      <w:proofErr w:type="spellEnd"/>
       <w:r>
         <w:rPr>
           <w:rFonts w:asciiTheme="minorHAnsi" w:hAnsiTheme="minorHAnsi" w:cstheme="minorHAnsi"/>
           <w:sz w:val="22"/>
           <w:szCs w:val="22"/>
         </w:rPr>
-        <w:t xml:space="preserve">: </w:t>
-      </w:r>
-      <w:proofErr w:type="spellStart"/>
-      <w:r>
-        <w:rPr>
-          <w:rFonts w:asciiTheme="minorHAnsi" w:hAnsiTheme="minorHAnsi" w:cstheme="minorHAnsi"/>
-          <w:sz w:val="22"/>
-          <w:szCs w:val="22"/>
-        </w:rPr>
-        <w:t>cuisine_Explore.ttt</w:t>
-      </w:r>
-      <w:proofErr w:type="spellEnd"/>
-      <w:r>
-        <w:rPr>
-          <w:rFonts w:asciiTheme="minorHAnsi" w:hAnsiTheme="minorHAnsi" w:cstheme="minorHAnsi"/>
-          <w:sz w:val="22"/>
-          <w:szCs w:val="22"/>
-        </w:rPr>
-        <w:t xml:space="preserve"> et </w:t>
-      </w:r>
-      <w:proofErr w:type="spellStart"/>
-      <w:r>
-        <w:rPr>
-          <w:rFonts w:asciiTheme="minorHAnsi" w:hAnsiTheme="minorHAnsi" w:cstheme="minorHAnsi"/>
-          <w:sz w:val="22"/>
-          <w:szCs w:val="22"/>
-        </w:rPr>
-        <w:t>salon_Explore.ttt</w:t>
-      </w:r>
-      <w:proofErr w:type="spellEnd"/>
-      <w:r>
-        <w:rPr>
-          <w:rFonts w:asciiTheme="minorHAnsi" w:hAnsiTheme="minorHAnsi" w:cstheme="minorHAnsi"/>
-          <w:sz w:val="22"/>
-          <w:szCs w:val="22"/>
-        </w:rPr>
-        <w:t xml:space="preserve">. </w:t>
-      </w:r>
-      <w:r>
-        <w:rPr>
-          <w:rFonts w:asciiTheme="minorHAnsi" w:hAnsiTheme="minorHAnsi" w:cstheme="minorHAnsi"/>
-          <w:sz w:val="22"/>
-          <w:szCs w:val="22"/>
-        </w:rPr>
-        <w:t>Lancez chaque simulation</w:t>
-      </w:r>
-      <w:r>
-        <w:rPr>
-          <w:rFonts w:asciiTheme="minorHAnsi" w:hAnsiTheme="minorHAnsi" w:cstheme="minorHAnsi"/>
-          <w:sz w:val="22"/>
-          <w:szCs w:val="22"/>
-        </w:rPr>
-        <w:t>, puis surveillez</w:t>
-      </w:r>
-      <w:r>
-        <w:rPr>
-          <w:rFonts w:asciiTheme="minorHAnsi" w:hAnsiTheme="minorHAnsi" w:cstheme="minorHAnsi"/>
-          <w:sz w:val="22"/>
-          <w:szCs w:val="22"/>
-        </w:rPr>
-        <w:t xml:space="preserve"> ce qui </w:t>
-      </w:r>
-      <w:r>
-        <w:rPr>
-          <w:rFonts w:asciiTheme="minorHAnsi" w:hAnsiTheme="minorHAnsi" w:cstheme="minorHAnsi"/>
-          <w:sz w:val="22"/>
-          <w:szCs w:val="22"/>
-        </w:rPr>
-        <w:t xml:space="preserve">s’affiche sur </w:t>
-      </w:r>
-      <w:r>
-        <w:rPr>
-          <w:rFonts w:asciiTheme="minorHAnsi" w:hAnsiTheme="minorHAnsi" w:cstheme="minorHAnsi"/>
-          <w:sz w:val="22"/>
-          <w:szCs w:val="22"/>
-        </w:rPr>
-        <w:t>les deux fenêtres</w:t>
-      </w:r>
-      <w:r>
-        <w:rPr>
-          <w:rFonts w:asciiTheme="minorHAnsi" w:hAnsiTheme="minorHAnsi" w:cstheme="minorHAnsi"/>
-          <w:sz w:val="22"/>
-          <w:szCs w:val="22"/>
-        </w:rPr>
-        <w:t xml:space="preserve"> qui représentent les yeux du robot</w:t>
-      </w:r>
-      <w:r>
-        <w:rPr>
-          <w:rFonts w:asciiTheme="minorHAnsi" w:hAnsiTheme="minorHAnsi" w:cstheme="minorHAnsi"/>
-          <w:sz w:val="22"/>
-          <w:szCs w:val="22"/>
-        </w:rPr>
-        <w:t xml:space="preserve"> </w:t>
-      </w:r>
-      <w:r>
-        <w:rPr>
-          <w:rFonts w:asciiTheme="minorHAnsi" w:hAnsiTheme="minorHAnsi" w:cstheme="minorHAnsi"/>
-          <w:sz w:val="22"/>
-          <w:szCs w:val="22"/>
-        </w:rPr>
-        <w:t>(</w:t>
-      </w:r>
-      <w:r>
-        <w:rPr>
-          <w:rFonts w:asciiTheme="minorHAnsi" w:hAnsiTheme="minorHAnsi" w:cstheme="minorHAnsi"/>
-          <w:sz w:val="22"/>
-          <w:szCs w:val="22"/>
-        </w:rPr>
-        <w:t>ses deux caméras</w:t>
-      </w:r>
-      <w:r>
-        <w:rPr>
-          <w:rFonts w:asciiTheme="minorHAnsi" w:hAnsiTheme="minorHAnsi" w:cstheme="minorHAnsi"/>
-          <w:sz w:val="22"/>
-          <w:szCs w:val="22"/>
-        </w:rPr>
-        <w:t>). N’hésitez pas à faire pause dans la simulation, puis de zoomer sur ce qui vous semble un indice.</w:t>
+        <w:t>. Lancez chaque simulation, puis surveillez ce qui s’affiche sur les deux fenêtres qui représentent les yeux du robot (ses deux caméras). N’hésitez pas à faire pause dans la simulation, puis de zoomer sur ce qui vous semble un indice.</w:t>
       </w:r>
     </w:p>
     <w:p>
@@ -3526,15 +3009,6 @@
           <w:lang w:val="fr-FR"/>
         </w:rPr>
         <w:t>ETAPE 2 – Reconstruction 3D</w:t>
-      </w:r>
-      <w:r>
-        <w:rPr>
-          <w:rFonts w:cstheme="minorHAnsi"/>
-          <w:b/>
-          <w:bCs/>
-          <w:lang w:val="fr-FR"/>
-        </w:rPr>
-        <w:t xml:space="preserve"> (2 points)</w:t>
       </w:r>
     </w:p>
     <w:p>
@@ -3620,63 +3094,7 @@
           <w:sz w:val="22"/>
           <w:szCs w:val="22"/>
         </w:rPr>
-        <w:t>Mise en correspondance des points</w:t>
-      </w:r>
-      <w:r>
-        <w:rPr>
-          <w:rFonts w:asciiTheme="minorHAnsi" w:hAnsiTheme="minorHAnsi" w:cstheme="minorHAnsi"/>
-          <w:sz w:val="22"/>
-          <w:szCs w:val="22"/>
-        </w:rPr>
-        <w:t>,</w:t>
-      </w:r>
-      <w:r>
-        <w:rPr>
-          <w:rFonts w:asciiTheme="minorHAnsi" w:hAnsiTheme="minorHAnsi" w:cstheme="minorHAnsi"/>
-          <w:sz w:val="22"/>
-          <w:szCs w:val="22"/>
-        </w:rPr>
-        <w:t xml:space="preserve"> qui </w:t>
-      </w:r>
-      <w:r>
-        <w:rPr>
-          <w:rFonts w:asciiTheme="minorHAnsi" w:hAnsiTheme="minorHAnsi" w:cstheme="minorHAnsi"/>
-          <w:sz w:val="22"/>
-          <w:szCs w:val="22"/>
-        </w:rPr>
-        <w:t xml:space="preserve">consiste à retrouver dans les images gauche et droite les </w:t>
-      </w:r>
-      <w:r>
-        <w:rPr>
-          <w:rFonts w:asciiTheme="minorHAnsi" w:hAnsiTheme="minorHAnsi" w:cstheme="minorHAnsi"/>
-          <w:sz w:val="22"/>
-          <w:szCs w:val="22"/>
-        </w:rPr>
-        <w:t>points</w:t>
-      </w:r>
-      <w:r>
-        <w:rPr>
-          <w:rFonts w:asciiTheme="minorHAnsi" w:hAnsiTheme="minorHAnsi" w:cstheme="minorHAnsi"/>
-          <w:sz w:val="22"/>
-          <w:szCs w:val="22"/>
-        </w:rPr>
-        <w:t xml:space="preserve"> homologues, c'est-à-dire, les </w:t>
-      </w:r>
-      <w:r>
-        <w:rPr>
-          <w:rFonts w:asciiTheme="minorHAnsi" w:hAnsiTheme="minorHAnsi" w:cstheme="minorHAnsi"/>
-          <w:sz w:val="22"/>
-          <w:szCs w:val="22"/>
-        </w:rPr>
-        <w:t>points</w:t>
-      </w:r>
-      <w:r>
-        <w:rPr>
-          <w:rFonts w:asciiTheme="minorHAnsi" w:hAnsiTheme="minorHAnsi" w:cstheme="minorHAnsi"/>
-          <w:sz w:val="22"/>
-          <w:szCs w:val="22"/>
-        </w:rPr>
-        <w:t xml:space="preserve"> qui sont les projections de la même entité de la scène. </w:t>
+        <w:t xml:space="preserve">Mise en correspondance des points, qui consiste à retrouver dans les images gauche et droite les points homologues, c'est-à-dire, les points qui sont les projections de la même entité de la scène. </w:t>
       </w:r>
     </w:p>
     <w:p>
@@ -3747,6 +3165,16 @@
         <w:lastRenderedPageBreak/>
         <w:t>Rectification des images</w:t>
       </w:r>
+      <w:r>
+        <w:rPr>
+          <w:rFonts w:asciiTheme="minorHAnsi" w:hAnsiTheme="minorHAnsi" w:cstheme="minorHAnsi"/>
+          <w:b/>
+          <w:bCs/>
+          <w:sz w:val="22"/>
+          <w:szCs w:val="22"/>
+        </w:rPr>
+        <w:t xml:space="preserve"> (1 point)</w:t>
+      </w:r>
     </w:p>
     <w:p>
       <w:pPr>
@@ -3754,10 +3182,7 @@
         <w:jc w:val="both"/>
       </w:pPr>
       <w:r>
-        <w:t>L</w:t>
-      </w:r>
-      <w:r>
-        <w:t xml:space="preserve">a rectification d'une paire d'images stéréoscopiques permet de se ramener à une géométrie </w:t>
+        <w:t xml:space="preserve">La rectification d'une paire d'images stéréoscopiques permet de se ramener à une géométrie </w:t>
       </w:r>
       <w:proofErr w:type="spellStart"/>
       <w:r>
@@ -3773,16 +3198,7 @@
       </w:r>
       <w:proofErr w:type="spellEnd"/>
       <w:r>
-        <w:t xml:space="preserve"> sont parallèles aux lignes des images.</w:t>
-      </w:r>
-      <w:r>
-        <w:t xml:space="preserve"> L’objectif derrière cette modification est de faciliter la mise en correspondance. En effet, </w:t>
-      </w:r>
-      <w:r>
-        <w:t xml:space="preserve">chaque point appartenant à l’image de droite trouvera son homologue dans l’image de gauche sur la même ligne de pixels. Nous utiliserons cette contrainte </w:t>
-      </w:r>
-      <w:r>
-        <w:t xml:space="preserve">afin de réduire drastiquement le temps de calcul de la mise en correspondance. </w:t>
+        <w:t xml:space="preserve"> sont parallèles aux lignes des images. L’objectif derrière cette modification est de faciliter la mise en correspondance. En effet, chaque point appartenant à l’image de droite trouvera son homologue dans l’image de gauche sur la même ligne de pixels. Nous utiliserons cette contrainte afin de réduire drastiquement le temps de calcul de la mise en correspondance. </w:t>
       </w:r>
     </w:p>
     <w:p>
@@ -3800,7 +3216,7 @@
           <w:lang w:eastAsia="fr-CA"/>
         </w:rPr>
         <w:drawing>
-          <wp:inline distT="0" distB="0" distL="0" distR="0">
+          <wp:inline distT="0" distB="0" distL="0" distR="0" wp14:anchorId="6DDF1712" wp14:editId="2284ED13">
             <wp:extent cx="2423142" cy="2185067"/>
             <wp:effectExtent l="0" t="0" r="0" b="5715"/>
             <wp:docPr id="9" name="Image 9" descr="C:\Users\Amiel\Desktop\llll.PNG"/>
@@ -3862,119 +3278,105 @@
           <w:b/>
           <w:bCs/>
         </w:rPr>
-        <w:t xml:space="preserve">Figure </w:t>
+        <w:t xml:space="preserve">Figure 02: </w:t>
+      </w:r>
+      <w:r>
+        <w:t xml:space="preserve">Illustration d’images stéréoscopiques : </w:t>
       </w:r>
       <w:r>
         <w:rPr>
           <w:b/>
           <w:bCs/>
         </w:rPr>
-        <w:t>02</w:t>
+        <w:t xml:space="preserve">(1) </w:t>
+      </w:r>
+      <w:r>
+        <w:t xml:space="preserve">avant rectification </w:t>
       </w:r>
       <w:r>
         <w:rPr>
           <w:b/>
           <w:bCs/>
         </w:rPr>
-        <w:t xml:space="preserve">: </w:t>
-      </w:r>
-      <w:r>
-        <w:t xml:space="preserve">Illustration d’images stéréoscopiques : </w:t>
+        <w:t xml:space="preserve">(2) </w:t>
+      </w:r>
+      <w:r>
+        <w:t>après rectification.</w:t>
+      </w:r>
+    </w:p>
+    <w:p>
+      <w:pPr>
+        <w:spacing w:line="360" w:lineRule="auto"/>
+        <w:jc w:val="both"/>
+      </w:pPr>
+      <w:r>
+        <w:t xml:space="preserve">Vous </w:t>
+      </w:r>
+      <w:r>
+        <w:t xml:space="preserve">avez à votre disposition un code qui permet de lire deux images stéréo, et de les afficher. </w:t>
       </w:r>
       <w:r>
         <w:rPr>
           <w:b/>
           <w:bCs/>
         </w:rPr>
-        <w:t xml:space="preserve">(1) </w:t>
-      </w:r>
-      <w:r>
-        <w:t xml:space="preserve">avant rectification </w:t>
-      </w:r>
-      <w:r>
-        <w:rPr>
-          <w:b/>
-          <w:bCs/>
-        </w:rPr>
-        <w:t xml:space="preserve">(2) </w:t>
-      </w:r>
-      <w:r>
-        <w:t>après rectification.</w:t>
+        <w:t>Votre objectif est</w:t>
+      </w:r>
+      <w:r>
+        <w:t xml:space="preserve"> de rectifier</w:t>
+      </w:r>
+      <w:r>
+        <w:t xml:space="preserve"> ces images</w:t>
+      </w:r>
+      <w:r>
+        <w:t xml:space="preserve"> </w:t>
+      </w:r>
+      <w:r>
+        <w:t>à l’aide des fonctions fournit par</w:t>
+      </w:r>
+      <w:r>
+        <w:t xml:space="preserve"> </w:t>
+      </w:r>
+      <w:proofErr w:type="spellStart"/>
+      <w:r>
+        <w:t>opencv</w:t>
+      </w:r>
+      <w:proofErr w:type="spellEnd"/>
+      <w:r>
+        <w:t xml:space="preserve"> : </w:t>
+      </w:r>
+      <w:proofErr w:type="spellStart"/>
+      <w:proofErr w:type="gramStart"/>
+      <w:r>
+        <w:t>stereoRectify</w:t>
+      </w:r>
+      <w:proofErr w:type="spellEnd"/>
+      <w:r>
+        <w:t>(</w:t>
+      </w:r>
+      <w:proofErr w:type="gramEnd"/>
+      <w:r>
+        <w:t xml:space="preserve">), </w:t>
+      </w:r>
+      <w:proofErr w:type="spellStart"/>
+      <w:r>
+        <w:t>initUndistortRectifyMap</w:t>
+      </w:r>
+      <w:proofErr w:type="spellEnd"/>
+      <w:r>
+        <w:t xml:space="preserve">(), </w:t>
+      </w:r>
+      <w:proofErr w:type="spellStart"/>
+      <w:r>
+        <w:t>remap</w:t>
+      </w:r>
+      <w:proofErr w:type="spellEnd"/>
+      <w:r>
+        <w:t>(). Puis d’afficher les images rectifiées.</w:t>
       </w:r>
     </w:p>
     <w:p>
       <w:pPr>
-        <w:spacing w:line="360" w:lineRule="auto"/>
-        <w:jc w:val="both"/>
-      </w:pPr>
-      <w:r>
-        <w:t xml:space="preserve">Vous </w:t>
-      </w:r>
-      <w:r>
-        <w:t xml:space="preserve">avez à votre disposition un code qui permet de lire deux images stéréo, et de les afficher. </w:t>
-      </w:r>
-      <w:r>
-        <w:rPr>
-          <w:b/>
-          <w:bCs/>
-        </w:rPr>
-        <w:t>Votre objectif est</w:t>
-      </w:r>
-      <w:r>
-        <w:t xml:space="preserve"> de rectifier</w:t>
-      </w:r>
-      <w:r>
-        <w:t xml:space="preserve"> ces images</w:t>
-      </w:r>
-      <w:r>
-        <w:t xml:space="preserve"> </w:t>
-      </w:r>
-      <w:r>
-        <w:t>à l’aide des fonctions fournit par</w:t>
-      </w:r>
-      <w:r>
-        <w:t xml:space="preserve"> </w:t>
-      </w:r>
-      <w:proofErr w:type="spellStart"/>
-      <w:r>
-        <w:t>opencv</w:t>
-      </w:r>
-      <w:proofErr w:type="spellEnd"/>
-      <w:r>
-        <w:t xml:space="preserve"> : </w:t>
-      </w:r>
-      <w:proofErr w:type="spellStart"/>
-      <w:proofErr w:type="gramStart"/>
-      <w:r>
-        <w:t>stereoRectify</w:t>
-      </w:r>
-      <w:proofErr w:type="spellEnd"/>
-      <w:r>
-        <w:t>(</w:t>
-      </w:r>
-      <w:proofErr w:type="gramEnd"/>
-      <w:r>
-        <w:t xml:space="preserve">), </w:t>
-      </w:r>
-      <w:proofErr w:type="spellStart"/>
-      <w:r>
-        <w:t>initUndistortRectifyMap</w:t>
-      </w:r>
-      <w:proofErr w:type="spellEnd"/>
-      <w:r>
-        <w:t xml:space="preserve">(), </w:t>
-      </w:r>
-      <w:proofErr w:type="spellStart"/>
-      <w:r>
-        <w:t>remap</w:t>
-      </w:r>
-      <w:proofErr w:type="spellEnd"/>
-      <w:r>
-        <w:t>(). Puis d’afficher les images rectifiées.</w:t>
-      </w:r>
-    </w:p>
-    <w:p>
-      <w:pPr>
         <w:spacing w:after="0" w:line="360" w:lineRule="auto"/>
         <w:jc w:val="center"/>
       </w:pPr>
@@ -3984,10 +3386,10 @@
           <w:lang w:eastAsia="fr-CA"/>
         </w:rPr>
         <w:drawing>
-          <wp:inline distT="0" distB="0" distL="0" distR="0">
-            <wp:extent cx="4363770" cy="2219006"/>
+          <wp:inline distT="0" distB="0" distL="0" distR="0" wp14:anchorId="6087BC28" wp14:editId="524A2498">
+            <wp:extent cx="4616154" cy="2388882"/>
             <wp:effectExtent l="0" t="0" r="0" b="0"/>
-            <wp:docPr id="11" name="Image 11" descr="C:\Users\Amiel\Desktop\reccc.PNG"/>
+            <wp:docPr id="12" name="Image 12" descr="C:\Users\Amiel\Desktop\kkkk.PNG"/>
             <wp:cNvGraphicFramePr>
               <a:graphicFrameLocks xmlns:a="http://schemas.openxmlformats.org/drawingml/2006/main" noChangeAspect="1"/>
             </wp:cNvGraphicFramePr>
@@ -3995,7 +3397,7 @@
               <a:graphicData uri="http://schemas.openxmlformats.org/drawingml/2006/picture">
                 <pic:pic xmlns:pic="http://schemas.openxmlformats.org/drawingml/2006/picture">
                   <pic:nvPicPr>
-                    <pic:cNvPr id="0" name="Picture 2" descr="C:\Users\Amiel\Desktop\reccc.PNG"/>
+                    <pic:cNvPr id="0" name="Picture 1" descr="C:\Users\Amiel\Desktop\kkkk.PNG"/>
                     <pic:cNvPicPr>
                       <a:picLocks noChangeAspect="1" noChangeArrowheads="1"/>
                     </pic:cNvPicPr>
@@ -4016,7 +3418,7 @@
                   <pic:spPr bwMode="auto">
                     <a:xfrm>
                       <a:off x="0" y="0"/>
-                      <a:ext cx="4408267" cy="2241633"/>
+                      <a:ext cx="4618715" cy="2390207"/>
                     </a:xfrm>
                     <a:prstGeom prst="rect">
                       <a:avLst/>
@@ -4071,6 +3473,13 @@
         <w:lastRenderedPageBreak/>
         <w:t>Mise en correspondance</w:t>
       </w:r>
+      <w:r>
+        <w:rPr>
+          <w:b/>
+          <w:bCs/>
+        </w:rPr>
+        <w:t xml:space="preserve"> (2 points)</w:t>
+      </w:r>
     </w:p>
     <w:p>
       <w:pPr>
@@ -4078,22 +3487,7 @@
         <w:jc w:val="both"/>
       </w:pPr>
       <w:r>
-        <w:t>La mise en correspondance est bien l’étape la plus critique de notre approche. En effet, nous devons trouver pour chaque pixel de l’image gauche son homologue dans l’image de droite</w:t>
-      </w:r>
-      <w:r>
-        <w:t>. Sachant que certains pixels ont des intensités très similaires, sans parler du nombre de pixel que peut avoir une image (exemple 1024x1024). Il est certain que des contraintes doivent être utilisées afin de réduire le champ de recherche.</w:t>
-      </w:r>
-      <w:r>
-        <w:t xml:space="preserve"> La méthode basique que nous </w:t>
-      </w:r>
-      <w:r>
-        <w:t>proposons</w:t>
-      </w:r>
-      <w:r>
-        <w:t xml:space="preserve"> </w:t>
-      </w:r>
-      <w:r>
-        <w:t>et la simple corrélation.</w:t>
+        <w:t>La mise en correspondance est bien l’étape la plus critique de notre approche. En effet, nous devons trouver pour chaque pixel de l’image gauche son homologue dans l’image de droite. Sachant que certains pixels ont des intensités très similaires, sans parler du nombre de pixel que peut avoir une image (exemple 1024x1024). Il est certain que des contraintes doivent être utilisées afin de réduire le champ de recherche. La méthode basique que nous proposons et la simple corrélation.</w:t>
       </w:r>
     </w:p>
     <w:p>
@@ -4128,22 +3522,7 @@
         <w:jc w:val="both"/>
       </w:pPr>
       <w:r>
-        <w:t>On utilise une fenêtre fixe de corré</w:t>
-      </w:r>
-      <w:r>
-        <w:t>lation F1 dans l’image gauch</w:t>
-      </w:r>
-      <w:r>
-        <w:t>e</w:t>
-      </w:r>
-      <w:r>
-        <w:t xml:space="preserve"> centrée sur le point à apparier, ainsi qu’une fen</w:t>
-      </w:r>
-      <w:r>
-        <w:t>être glissante F2 dans l’image droite</w:t>
-      </w:r>
-      <w:r>
-        <w:t xml:space="preserve"> qui va parcourir la zone de recherche. Pour chaque position de F2 un score de corrélation </w:t>
+        <w:t xml:space="preserve">On utilise une fenêtre fixe de corrélation F1 dans l’image gauche centrée sur le point à apparier, ainsi qu’une fenêtre glissante F2 dans l’image droite qui va parcourir la zone de recherche. Pour chaque position de F2 un score de corrélation </w:t>
       </w:r>
       <w:r>
         <w:rPr>
@@ -4173,68 +3552,489 @@
         <w:t>y</w:t>
       </w:r>
       <w:r>
-        <w:t xml:space="preserve">) est calculé entre F1 et F2. Exemples de mesure de corrélation: la somme des écarts quadratiques SSD, la somme des écarts absolus SAD, la corrélation croisée centrée et normalisée ZNCC, etc. Après avoir calculé pour chaque couple de </w:t>
-      </w:r>
-      <w:r>
-        <w:t>pixel</w:t>
-      </w:r>
-      <w:r>
-        <w:t xml:space="preserve"> son score de ressemblance. On réduit le nombre de candidats grâce à un seuil. Puis, on sélectionne les meilleurs</w:t>
-      </w:r>
-      <w:r>
-        <w:t>.</w:t>
+        <w:t>) est calculé entre F1 et F2. Exemples de mesure de corrélation: la somme des écarts quadratiques SSD, la somme des écarts absolus SAD, la corrélation croisée centrée et normalisée ZNCC, etc. Après avoir calculé pour chaque couple de pixel son score de ressemblance. On réduit le nombre de candidats grâce à un seuil. Puis, on sélectionne les meilleurs.</w:t>
       </w:r>
     </w:p>
     <w:p>
       <w:pPr>
         <w:spacing w:line="360" w:lineRule="auto"/>
         <w:jc w:val="both"/>
+      </w:pPr>
+      <w:r>
         <w:rPr>
           <w:b/>
           <w:bCs/>
         </w:rPr>
-      </w:pPr>
+        <w:t xml:space="preserve">Votre objectif </w:t>
+      </w:r>
+      <w:r>
+        <w:t>est</w:t>
+      </w:r>
       <w:r>
         <w:rPr>
           <w:b/>
           <w:bCs/>
         </w:rPr>
-        <w:t xml:space="preserve">Votre objectif </w:t>
-      </w:r>
-      <w:r>
-        <w:t>est</w:t>
-      </w:r>
-      <w:r>
+        <w:t xml:space="preserve"> </w:t>
+      </w:r>
+      <w:r>
+        <w:t xml:space="preserve">d’implémenter </w:t>
+      </w:r>
+      <w:r>
+        <w:t>la méthode de mise en correspondance par corrélation en utilisant la fonction d’</w:t>
+      </w:r>
+      <w:proofErr w:type="spellStart"/>
+      <w:r>
+        <w:t>opencv</w:t>
+      </w:r>
+      <w:proofErr w:type="spellEnd"/>
+      <w:r>
+        <w:t xml:space="preserve"> : </w:t>
+      </w:r>
+      <w:proofErr w:type="spellStart"/>
+      <w:proofErr w:type="gramStart"/>
+      <w:r>
+        <w:t>matchTemplate</w:t>
+      </w:r>
+      <w:proofErr w:type="spellEnd"/>
+      <w:r>
+        <w:t>(</w:t>
+      </w:r>
+      <w:proofErr w:type="gramEnd"/>
+      <w:r>
+        <w:t xml:space="preserve">). Mais attention, n’oubliez pas d’introduire la contrainte </w:t>
+      </w:r>
+      <w:proofErr w:type="spellStart"/>
+      <w:r>
+        <w:t>épipolaire</w:t>
+      </w:r>
+      <w:proofErr w:type="spellEnd"/>
+      <w:r>
+        <w:t xml:space="preserve"> ou votre code mettra plus de 20 minutes pour s’exécuter ! Autre point important, la fonction </w:t>
+      </w:r>
+      <w:proofErr w:type="spellStart"/>
+      <w:proofErr w:type="gramStart"/>
+      <w:r>
+        <w:t>matchTemplate</w:t>
+      </w:r>
+      <w:proofErr w:type="spellEnd"/>
+      <w:r>
+        <w:t>(</w:t>
+      </w:r>
+      <w:proofErr w:type="gramEnd"/>
+      <w:r>
+        <w:t>) s’applique sur des images en niveaux de gris, n’oubliez pas de transformer vos images couleur en image en niveaux de gris.</w:t>
+      </w:r>
+    </w:p>
+    <w:p>
+      <w:pPr>
+        <w:pStyle w:val="Paragraphedeliste"/>
+        <w:numPr>
+          <w:ilvl w:val="0"/>
+          <w:numId w:val="9"/>
+        </w:numPr>
+        <w:spacing w:line="360" w:lineRule="auto"/>
+        <w:jc w:val="both"/>
         <w:rPr>
           <w:b/>
           <w:bCs/>
         </w:rPr>
+      </w:pPr>
+      <w:r>
+        <w:rPr>
+          <w:b/>
+          <w:bCs/>
+        </w:rPr>
+        <w:t>C</w:t>
+      </w:r>
+      <w:r>
+        <w:rPr>
+          <w:b/>
+          <w:bCs/>
+        </w:rPr>
+        <w:t>arte de disparité</w:t>
+      </w:r>
+      <w:r>
+        <w:rPr>
+          <w:b/>
+          <w:bCs/>
+        </w:rPr>
+        <w:t xml:space="preserve"> (2 points)</w:t>
+      </w:r>
+    </w:p>
+    <w:p>
+      <w:pPr>
+        <w:spacing w:line="360" w:lineRule="auto"/>
+        <w:jc w:val="both"/>
+      </w:pPr>
+      <w:r>
+        <w:t>La carte de disparité permet d’afficher le déplacement que va avoir un même pixel de l’image gauche vers l’image droite en supposant que les deux images sont superposées. On aura besoin des paires de pixels appariés obtenues à l’étape de corrélation. Étant donné que les pixels homologues se retrouvent sur une même ligne grâce à la rectification des images. La disparité se calcule comme suit :</w:t>
+      </w:r>
+    </w:p>
+    <w:p>
+      <w:pPr>
+        <w:spacing w:line="360" w:lineRule="auto"/>
+        <w:jc w:val="center"/>
+      </w:pPr>
+      <w:proofErr w:type="gramStart"/>
+      <w:r>
+        <w:t>disparité(</w:t>
+      </w:r>
+      <w:proofErr w:type="gramEnd"/>
+      <w:r>
+        <w:t xml:space="preserve">x, y) = </w:t>
+      </w:r>
+      <w:proofErr w:type="spellStart"/>
+      <w:r>
+        <w:t>y_left</w:t>
+      </w:r>
+      <w:proofErr w:type="spellEnd"/>
+      <w:r>
+        <w:t xml:space="preserve"> – </w:t>
+      </w:r>
+      <w:proofErr w:type="spellStart"/>
+      <w:r>
+        <w:t>y_right</w:t>
+      </w:r>
+      <w:proofErr w:type="spellEnd"/>
+    </w:p>
+    <w:p>
+      <w:pPr>
+        <w:spacing w:line="360" w:lineRule="auto"/>
+        <w:jc w:val="both"/>
+      </w:pPr>
+      <w:r>
+        <w:t>Afin de rehausser le contraste de l’image de disparité, voici la formule qui permet d’uniformiser la distribution des intensités dans la plage de de niveaux de gris [0 - 255] :</w:t>
+      </w:r>
+    </w:p>
+    <w:p>
+      <w:pPr>
+        <w:spacing w:line="360" w:lineRule="auto"/>
+        <w:jc w:val="center"/>
+        <w:rPr>
+          <w:rFonts w:eastAsiaTheme="minorEastAsia"/>
+        </w:rPr>
+      </w:pPr>
+      <w:proofErr w:type="spellStart"/>
+      <w:r>
+        <w:lastRenderedPageBreak/>
+        <w:t>ImgOut</w:t>
+      </w:r>
+      <w:proofErr w:type="spellEnd"/>
+      <w:r>
+        <w:t>(</w:t>
+      </w:r>
+      <w:proofErr w:type="spellStart"/>
+      <w:r>
+        <w:t>x</w:t>
+      </w:r>
+      <w:proofErr w:type="gramStart"/>
+      <w:r>
+        <w:t>,y</w:t>
+      </w:r>
+      <w:proofErr w:type="spellEnd"/>
+      <w:proofErr w:type="gramEnd"/>
+      <w:r>
+        <w:t xml:space="preserve">) = </w:t>
+      </w:r>
+      <w:r>
+        <w:rPr>
+          <w:rFonts w:eastAsiaTheme="minorEastAsia"/>
+        </w:rPr>
+        <w:t>255 (</w:t>
+      </w:r>
+      <w:r>
         <w:t xml:space="preserve"> </w:t>
       </w:r>
-      <w:r>
-        <w:t xml:space="preserve">d’implémenter </w:t>
-      </w:r>
-      <w:r>
-        <w:t>la méthode de mise en correspondance</w:t>
-      </w:r>
-      <w:r>
-        <w:t xml:space="preserve"> par corrélation</w:t>
-      </w:r>
-      <w:r>
-        <w:t xml:space="preserve"> en utilisant la fonction d’</w:t>
-      </w:r>
-      <w:proofErr w:type="spellStart"/>
-      <w:r>
-        <w:t>opencv</w:t>
-      </w:r>
-      <w:proofErr w:type="spellEnd"/>
-      <w:r>
-        <w:t xml:space="preserve"> : </w:t>
+      <m:oMath>
+        <m:f>
+          <m:fPr>
+            <m:ctrlPr>
+              <w:rPr>
+                <w:rFonts w:ascii="Cambria Math" w:hAnsi="Cambria Math" w:cstheme="minorHAnsi"/>
+                <w:i/>
+                <w:sz w:val="28"/>
+                <w:szCs w:val="28"/>
+              </w:rPr>
+            </m:ctrlPr>
+          </m:fPr>
+          <m:num>
+            <m:r>
+              <m:rPr>
+                <m:sty m:val="p"/>
+              </m:rPr>
+              <w:rPr>
+                <w:rFonts w:ascii="Cambria Math" w:hAnsi="Cambria Math" w:cstheme="minorHAnsi"/>
+                <w:sz w:val="28"/>
+                <w:szCs w:val="28"/>
+              </w:rPr>
+              <m:t>ImgIn(x,y)-c</m:t>
+            </m:r>
+          </m:num>
+          <m:den>
+            <m:r>
+              <w:rPr>
+                <w:rFonts w:ascii="Cambria Math" w:hAnsi="Cambria Math" w:cstheme="minorHAnsi"/>
+                <w:sz w:val="28"/>
+                <w:szCs w:val="28"/>
+              </w:rPr>
+              <m:t>d-c</m:t>
+            </m:r>
+          </m:den>
+        </m:f>
+      </m:oMath>
+      <w:r>
+        <w:rPr>
+          <w:rFonts w:eastAsiaTheme="minorEastAsia"/>
+        </w:rPr>
+        <w:t xml:space="preserve"> )</w:t>
+      </w:r>
+    </w:p>
+    <w:p>
+      <w:pPr>
+        <w:spacing w:line="360" w:lineRule="auto"/>
+        <w:jc w:val="both"/>
+      </w:pPr>
+      <w:r>
+        <w:t>Avec : c et d = valeurs min et max de l’image.</w:t>
+      </w:r>
+    </w:p>
+    <w:p>
+      <w:pPr>
+        <w:spacing w:line="360" w:lineRule="auto"/>
+        <w:jc w:val="both"/>
+      </w:pPr>
+      <w:r>
+        <w:rPr>
+          <w:b/>
+          <w:bCs/>
+        </w:rPr>
+        <w:t>Votre objectif</w:t>
+      </w:r>
+      <w:r>
+        <w:rPr>
+          <w:b/>
+          <w:bCs/>
+        </w:rPr>
+        <w:t xml:space="preserve"> </w:t>
+      </w:r>
+      <w:r>
+        <w:t>est</w:t>
+      </w:r>
+      <w:r>
+        <w:t xml:space="preserve"> de générer la carte de disparité et de l’afficher sur écran. Cette carte permet déjà d’observer la profondeur de la scène. En effet plus l’objet est proche de la caméra plus son intensité sera claire, et inversement, les objets au fond de la scène paraitront plus sombre.</w:t>
+      </w:r>
+    </w:p>
+    <w:p>
+      <w:pPr>
+        <w:spacing w:line="360" w:lineRule="auto"/>
+        <w:jc w:val="center"/>
+        <w:rPr>
+          <w:noProof/>
+          <w:lang w:eastAsia="fr-CA"/>
+        </w:rPr>
+      </w:pPr>
+      <w:r>
+        <w:rPr>
+          <w:noProof/>
+          <w:lang w:eastAsia="fr-CA"/>
+        </w:rPr>
+        <w:drawing>
+          <wp:inline distT="0" distB="0" distL="0" distR="0" wp14:anchorId="016AC1CD" wp14:editId="77997C22">
+            <wp:extent cx="2457450" cy="2432050"/>
+            <wp:effectExtent l="0" t="0" r="0" b="6350"/>
+            <wp:docPr id="14" name="Image 14" descr="C:\Users\Amiel\Desktop\sdhk.PNG"/>
+            <wp:cNvGraphicFramePr>
+              <a:graphicFrameLocks xmlns:a="http://schemas.openxmlformats.org/drawingml/2006/main" noChangeAspect="1"/>
+            </wp:cNvGraphicFramePr>
+            <a:graphic xmlns:a="http://schemas.openxmlformats.org/drawingml/2006/main">
+              <a:graphicData uri="http://schemas.openxmlformats.org/drawingml/2006/picture">
+                <pic:pic xmlns:pic="http://schemas.openxmlformats.org/drawingml/2006/picture">
+                  <pic:nvPicPr>
+                    <pic:cNvPr id="0" name="Picture 3" descr="C:\Users\Amiel\Desktop\sdhk.PNG"/>
+                    <pic:cNvPicPr>
+                      <a:picLocks noChangeAspect="1" noChangeArrowheads="1"/>
+                    </pic:cNvPicPr>
+                  </pic:nvPicPr>
+                  <pic:blipFill rotWithShape="1">
+                    <a:blip r:embed="rId8">
+                      <a:extLst>
+                        <a:ext uri="{28A0092B-C50C-407E-A947-70E740481C1C}">
+                          <a14:useLocalDpi xmlns:a14="http://schemas.microsoft.com/office/drawing/2010/main" val="0"/>
+                        </a:ext>
+                      </a:extLst>
+                    </a:blip>
+                    <a:srcRect t="1033"/>
+                    <a:stretch/>
+                  </pic:blipFill>
+                  <pic:spPr bwMode="auto">
+                    <a:xfrm>
+                      <a:off x="0" y="0"/>
+                      <a:ext cx="2457450" cy="2432050"/>
+                    </a:xfrm>
+                    <a:prstGeom prst="rect">
+                      <a:avLst/>
+                    </a:prstGeom>
+                    <a:noFill/>
+                    <a:ln>
+                      <a:noFill/>
+                    </a:ln>
+                    <a:extLst>
+                      <a:ext uri="{53640926-AAD7-44D8-BBD7-CCE9431645EC}">
+                        <a14:shadowObscured xmlns:a14="http://schemas.microsoft.com/office/drawing/2010/main"/>
+                      </a:ext>
+                    </a:extLst>
+                  </pic:spPr>
+                </pic:pic>
+              </a:graphicData>
+            </a:graphic>
+          </wp:inline>
+        </w:drawing>
+      </w:r>
+      <w:r>
+        <w:rPr>
+          <w:noProof/>
+          <w:lang w:eastAsia="fr-CA"/>
+        </w:rPr>
+        <w:t xml:space="preserve">   </w:t>
+      </w:r>
+      <w:r>
+        <w:rPr>
+          <w:noProof/>
+          <w:lang w:eastAsia="fr-CA"/>
+        </w:rPr>
+        <w:drawing>
+          <wp:inline distT="0" distB="0" distL="0" distR="0" wp14:anchorId="563C1A10" wp14:editId="5AC0CAFA">
+            <wp:extent cx="2425700" cy="2425700"/>
+            <wp:effectExtent l="0" t="0" r="0" b="0"/>
+            <wp:docPr id="17" name="Image 17" descr="C:\Users\Amiel\Desktop\zxcvb.PNG"/>
+            <wp:cNvGraphicFramePr>
+              <a:graphicFrameLocks xmlns:a="http://schemas.openxmlformats.org/drawingml/2006/main" noChangeAspect="1"/>
+            </wp:cNvGraphicFramePr>
+            <a:graphic xmlns:a="http://schemas.openxmlformats.org/drawingml/2006/main">
+              <a:graphicData uri="http://schemas.openxmlformats.org/drawingml/2006/picture">
+                <pic:pic xmlns:pic="http://schemas.openxmlformats.org/drawingml/2006/picture">
+                  <pic:nvPicPr>
+                    <pic:cNvPr id="0" name="Picture 4" descr="C:\Users\Amiel\Desktop\zxcvb.PNG"/>
+                    <pic:cNvPicPr>
+                      <a:picLocks noChangeAspect="1" noChangeArrowheads="1"/>
+                    </pic:cNvPicPr>
+                  </pic:nvPicPr>
+                  <pic:blipFill rotWithShape="1">
+                    <a:blip r:embed="rId9">
+                      <a:extLst>
+                        <a:ext uri="{28A0092B-C50C-407E-A947-70E740481C1C}">
+                          <a14:useLocalDpi xmlns:a14="http://schemas.microsoft.com/office/drawing/2010/main" val="0"/>
+                        </a:ext>
+                      </a:extLst>
+                    </a:blip>
+                    <a:srcRect t="1292"/>
+                    <a:stretch/>
+                  </pic:blipFill>
+                  <pic:spPr bwMode="auto">
+                    <a:xfrm>
+                      <a:off x="0" y="0"/>
+                      <a:ext cx="2425700" cy="2425700"/>
+                    </a:xfrm>
+                    <a:prstGeom prst="rect">
+                      <a:avLst/>
+                    </a:prstGeom>
+                    <a:noFill/>
+                    <a:ln>
+                      <a:noFill/>
+                    </a:ln>
+                    <a:extLst>
+                      <a:ext uri="{53640926-AAD7-44D8-BBD7-CCE9431645EC}">
+                        <a14:shadowObscured xmlns:a14="http://schemas.microsoft.com/office/drawing/2010/main"/>
+                      </a:ext>
+                    </a:extLst>
+                  </pic:spPr>
+                </pic:pic>
+              </a:graphicData>
+            </a:graphic>
+          </wp:inline>
+        </w:drawing>
+      </w:r>
+    </w:p>
+    <w:p>
+      <w:pPr>
+        <w:spacing w:line="360" w:lineRule="auto"/>
+        <w:jc w:val="center"/>
+      </w:pPr>
+      <w:r>
+        <w:rPr>
+          <w:b/>
+          <w:bCs/>
+          <w:noProof/>
+          <w:lang w:eastAsia="fr-CA"/>
+        </w:rPr>
+        <w:t xml:space="preserve">Figure 04 : </w:t>
+      </w:r>
+      <w:r>
+        <w:t>à</w:t>
+      </w:r>
+      <w:r>
+        <w:rPr>
+          <w:noProof/>
+          <w:lang w:eastAsia="fr-CA"/>
+        </w:rPr>
+        <w:t xml:space="preserve"> gauche image originale, </w:t>
+      </w:r>
+      <w:r>
+        <w:t>à</w:t>
+      </w:r>
+      <w:r>
+        <w:rPr>
+          <w:noProof/>
+          <w:lang w:eastAsia="fr-CA"/>
+        </w:rPr>
+        <w:t xml:space="preserve"> droite carte de disparité.</w:t>
+      </w:r>
+    </w:p>
+    <w:p>
+      <w:pPr>
+        <w:pStyle w:val="Paragraphedeliste"/>
+        <w:spacing w:line="360" w:lineRule="auto"/>
+        <w:jc w:val="both"/>
+      </w:pPr>
+    </w:p>
+    <w:p>
+      <w:pPr>
+        <w:pStyle w:val="Paragraphedeliste"/>
+        <w:numPr>
+          <w:ilvl w:val="0"/>
+          <w:numId w:val="9"/>
+        </w:numPr>
+        <w:spacing w:line="360" w:lineRule="auto"/>
+        <w:jc w:val="both"/>
+        <w:rPr>
+          <w:b/>
+          <w:bCs/>
+        </w:rPr>
+      </w:pPr>
+      <w:r>
+        <w:rPr>
+          <w:b/>
+          <w:bCs/>
+        </w:rPr>
+        <w:t>Triangulation (1 point)</w:t>
+      </w:r>
+    </w:p>
+    <w:p>
+      <w:pPr>
+        <w:spacing w:line="360" w:lineRule="auto"/>
+        <w:jc w:val="both"/>
+      </w:pPr>
+      <w:r>
+        <w:t xml:space="preserve">La triangulation </w:t>
+      </w:r>
+      <w:r>
+        <w:t xml:space="preserve">permet de calculer les coordonnées 3D de chaque pixel. Utilisez la fonction : </w:t>
       </w:r>
       <w:proofErr w:type="spellStart"/>
       <w:proofErr w:type="gramStart"/>
       <w:r>
-        <w:t>matchTemplate</w:t>
+        <w:t>triangulatePoints</w:t>
       </w:r>
       <w:proofErr w:type="spellEnd"/>
       <w:r>
@@ -4242,19 +4042,10 @@
       </w:r>
       <w:proofErr w:type="gramEnd"/>
       <w:r>
-        <w:t xml:space="preserve">). Mais attention, n’oubliez pas d’introduire la contrainte </w:t>
-      </w:r>
-      <w:proofErr w:type="spellStart"/>
-      <w:r>
-        <w:t>épipolaire</w:t>
-      </w:r>
-      <w:proofErr w:type="spellEnd"/>
-      <w:r>
-        <w:t xml:space="preserve"> </w:t>
-      </w:r>
-      <w:r>
-        <w:t>ou votre code mettra plus de 20 minutes pour s’exécuter !</w:t>
-      </w:r>
+        <w:t xml:space="preserve">). La fonction prend comme entrées : les deux matrices de projection rectifiées ainsi que les matrices des points mis en correspondance. </w:t>
+      </w:r>
+    </w:p>
+    <w:p>
       <w:bookmarkStart w:id="0" w:name="_GoBack"/>
       <w:bookmarkEnd w:id="0"/>
     </w:p>
@@ -5705,6 +5496,7 @@
   <w:style w:type="paragraph" w:default="1" w:styleId="Normal">
     <w:name w:val="Normal"/>
     <w:qFormat/>
+    <w:rsid w:val="008366CB"/>
   </w:style>
   <w:style w:type="paragraph" w:styleId="Titre2">
     <w:name w:val="heading 2"/>

</xml_diff>